<commit_message>
Páginas impares en los apartados de inicio
</commit_message>
<xml_diff>
--- a/PFC/Codigo/Doc/MakeMake.docx
+++ b/PFC/Codigo/Doc/MakeMake.docx
@@ -209,9 +209,26 @@
           <w:sz w:val="32"/>
           <w:szCs w:val="32"/>
         </w:rPr>
+      </w:pPr>
+      <w:r>
+        <w:rPr>
+          <w:rFonts w:ascii="Times New Roman" w:hAnsi="Times New Roman" w:cs="Times New Roman"/>
+          <w:sz w:val="32"/>
+          <w:szCs w:val="32"/>
+        </w:rPr>
+        <w:t>JULIO 2016</w:t>
+      </w:r>
+    </w:p>
+    <w:p>
+      <w:pPr>
+        <w:jc w:val="center"/>
         <w:sectPr>
-          <w:headerReference w:type="default" r:id="rId9"/>
-          <w:footerReference w:type="default" r:id="rId10"/>
+          <w:headerReference w:type="even" r:id="rId9"/>
+          <w:headerReference w:type="default" r:id="rId10"/>
+          <w:footerReference w:type="even" r:id="rId11"/>
+          <w:footerReference w:type="default" r:id="rId12"/>
+          <w:headerReference w:type="first" r:id="rId13"/>
+          <w:footerReference w:type="first" r:id="rId14"/>
           <w:pgSz w:w="11906" w:h="16838" w:code="9"/>
           <w:pgMar w:top="1418" w:right="1701" w:bottom="1418" w:left="1701" w:header="709" w:footer="709" w:gutter="0"/>
           <w:cols w:space="708"/>
@@ -220,14 +237,6 @@
           <w:docGrid w:linePitch="360"/>
         </w:sectPr>
       </w:pPr>
-      <w:r>
-        <w:rPr>
-          <w:rFonts w:ascii="Times New Roman" w:hAnsi="Times New Roman" w:cs="Times New Roman"/>
-          <w:sz w:val="32"/>
-          <w:szCs w:val="32"/>
-        </w:rPr>
-        <w:t>JULIO 2016</w:t>
-      </w:r>
     </w:p>
     <w:p>
       <w:pPr>
@@ -240,7 +249,7 @@
         </w:rPr>
         <w:lastRenderedPageBreak/>
         <w:drawing>
-          <wp:inline distT="0" distB="0" distL="0" distR="0" wp14:anchorId="2A37F6DC" wp14:editId="40061EFA">
+          <wp:inline distT="0" distB="0" distL="0" distR="0" wp14:anchorId="62161D71" wp14:editId="05746C32">
             <wp:extent cx="2304076" cy="1531532"/>
             <wp:effectExtent l="0" t="0" r="1270" b="0"/>
             <wp:docPr id="8" name="Imagen 8" descr="C:\Users\jpcalzado\Desktop\esilogos\LogoESI.jpg"/>
@@ -486,26 +495,34 @@
           <w:sz w:val="32"/>
           <w:szCs w:val="32"/>
         </w:rPr>
+      </w:pPr>
+      <w:r>
+        <w:rPr>
+          <w:rFonts w:ascii="Times New Roman" w:hAnsi="Times New Roman" w:cs="Times New Roman"/>
+          <w:sz w:val="32"/>
+          <w:szCs w:val="32"/>
+        </w:rPr>
+        <w:t>JULIO 2016</w:t>
+      </w:r>
+    </w:p>
+    <w:p>
+      <w:pPr>
+        <w:jc w:val="center"/>
+        <w:rPr>
+          <w:rFonts w:ascii="Times New Roman" w:hAnsi="Times New Roman" w:cs="Times New Roman"/>
+          <w:sz w:val="28"/>
+          <w:szCs w:val="28"/>
+        </w:rPr>
         <w:sectPr>
+          <w:type w:val="oddPage"/>
           <w:pgSz w:w="11906" w:h="16838" w:code="9"/>
           <w:pgMar w:top="1418" w:right="1701" w:bottom="1418" w:left="1701" w:header="709" w:footer="709" w:gutter="0"/>
           <w:cols w:space="708"/>
           <w:vAlign w:val="center"/>
-          <w:titlePg/>
           <w:docGrid w:linePitch="360"/>
         </w:sectPr>
       </w:pPr>
-      <w:bookmarkStart w:id="0" w:name="_GoBack"/>
-      <w:r>
-        <w:rPr>
-          <w:rFonts w:ascii="Times New Roman" w:hAnsi="Times New Roman" w:cs="Times New Roman"/>
-          <w:sz w:val="32"/>
-          <w:szCs w:val="32"/>
-        </w:rPr>
-        <w:t>JULIO 2016</w:t>
-      </w:r>
-    </w:p>
-    <w:bookmarkEnd w:id="0"/>
+    </w:p>
     <w:p>
       <w:pPr>
         <w:jc w:val="center"/>
@@ -685,17 +702,19 @@
           <w:szCs w:val="28"/>
         </w:rPr>
         <w:tab/>
-        <w:t>CALZADO NARANJO</w:t>
-      </w:r>
-      <w:r>
+        <w:t>CALZADO NARANJO, JESÚS PEDRO</w:t>
+      </w:r>
+    </w:p>
+    <w:p>
+      <w:pPr>
+        <w:jc w:val="both"/>
         <w:rPr>
           <w:rFonts w:ascii="Times New Roman" w:hAnsi="Times New Roman" w:cs="Times New Roman"/>
           <w:i/>
           <w:sz w:val="28"/>
           <w:szCs w:val="28"/>
         </w:rPr>
-        <w:t xml:space="preserve">, </w:t>
-      </w:r>
+      </w:pPr>
       <w:r>
         <w:rPr>
           <w:rFonts w:ascii="Times New Roman" w:hAnsi="Times New Roman" w:cs="Times New Roman"/>
@@ -703,46 +722,8 @@
           <w:sz w:val="28"/>
           <w:szCs w:val="28"/>
         </w:rPr>
-        <w:t>JESÚS PEDRO</w:t>
-      </w:r>
-    </w:p>
-    <w:p>
-      <w:pPr>
-        <w:jc w:val="both"/>
-        <w:rPr>
-          <w:rFonts w:ascii="Times New Roman" w:hAnsi="Times New Roman" w:cs="Times New Roman"/>
-          <w:i/>
-          <w:sz w:val="28"/>
-          <w:szCs w:val="28"/>
-        </w:rPr>
-      </w:pPr>
-      <w:r>
-        <w:rPr>
-          <w:rFonts w:ascii="Times New Roman" w:hAnsi="Times New Roman" w:cs="Times New Roman"/>
-          <w:i/>
-          <w:sz w:val="28"/>
-          <w:szCs w:val="28"/>
-        </w:rPr>
         <w:tab/>
-        <w:t>MUÑOZ FRAILE</w:t>
-      </w:r>
-      <w:r>
-        <w:rPr>
-          <w:rFonts w:ascii="Times New Roman" w:hAnsi="Times New Roman" w:cs="Times New Roman"/>
-          <w:i/>
-          <w:sz w:val="28"/>
-          <w:szCs w:val="28"/>
-        </w:rPr>
-        <w:t xml:space="preserve">, </w:t>
-      </w:r>
-      <w:r>
-        <w:rPr>
-          <w:rFonts w:ascii="Times New Roman" w:hAnsi="Times New Roman" w:cs="Times New Roman"/>
-          <w:i/>
-          <w:sz w:val="28"/>
-          <w:szCs w:val="28"/>
-        </w:rPr>
-        <w:t>PAMELA</w:t>
+        <w:t>MUÑOZ FRAILE, PAMELA</w:t>
       </w:r>
     </w:p>
     <w:p>
@@ -842,13 +823,6 @@
           <w:szCs w:val="28"/>
         </w:rPr>
         <w:tab/>
-      </w:r>
-      <w:r>
-        <w:rPr>
-          <w:rFonts w:ascii="Times New Roman" w:hAnsi="Times New Roman" w:cs="Times New Roman"/>
-          <w:sz w:val="28"/>
-          <w:szCs w:val="28"/>
-        </w:rPr>
         <w:t>________________________________________</w:t>
       </w:r>
     </w:p>
@@ -885,13 +859,6 @@
           <w:szCs w:val="28"/>
         </w:rPr>
         <w:tab/>
-      </w:r>
-      <w:r>
-        <w:rPr>
-          <w:rFonts w:ascii="Times New Roman" w:hAnsi="Times New Roman" w:cs="Times New Roman"/>
-          <w:sz w:val="28"/>
-          <w:szCs w:val="28"/>
-        </w:rPr>
         <w:t>________________________________________</w:t>
       </w:r>
     </w:p>
@@ -980,13 +947,6 @@
           <w:szCs w:val="28"/>
         </w:rPr>
         <w:tab/>
-      </w:r>
-      <w:r>
-        <w:rPr>
-          <w:rFonts w:ascii="Times New Roman" w:hAnsi="Times New Roman" w:cs="Times New Roman"/>
-          <w:sz w:val="28"/>
-          <w:szCs w:val="28"/>
-        </w:rPr>
         <w:t>___________________________________</w:t>
       </w:r>
     </w:p>
@@ -1234,6 +1194,30 @@
     </w:tbl>
     <w:p>
       <w:pPr>
+        <w:tabs>
+          <w:tab w:val="left" w:pos="1366"/>
+        </w:tabs>
+        <w:rPr>
+          <w:rFonts w:ascii="Times New Roman" w:hAnsi="Times New Roman" w:cs="Times New Roman"/>
+          <w:sz w:val="28"/>
+          <w:szCs w:val="28"/>
+        </w:rPr>
+        <w:sectPr>
+          <w:headerReference w:type="default" r:id="rId15"/>
+          <w:type w:val="oddPage"/>
+          <w:pgSz w:w="11906" w:h="16838" w:code="9"/>
+          <w:pgMar w:top="1418" w:right="1701" w:bottom="1418" w:left="1701" w:header="709" w:footer="709" w:gutter="0"/>
+          <w:cols w:space="708"/>
+          <w:vAlign w:val="center"/>
+          <w:docGrid w:linePitch="360"/>
+        </w:sectPr>
+      </w:pPr>
+    </w:p>
+    <w:p>
+      <w:pPr>
+        <w:tabs>
+          <w:tab w:val="left" w:pos="1366"/>
+        </w:tabs>
         <w:rPr>
           <w:rFonts w:ascii="Times New Roman" w:hAnsi="Times New Roman" w:cs="Times New Roman"/>
           <w:sz w:val="28"/>
@@ -1242,10 +1226,11 @@
       </w:pPr>
     </w:p>
     <w:sectPr>
+      <w:headerReference w:type="default" r:id="rId16"/>
+      <w:type w:val="oddPage"/>
       <w:pgSz w:w="11906" w:h="16838" w:code="9"/>
       <w:pgMar w:top="1418" w:right="1701" w:bottom="1418" w:left="1701" w:header="709" w:footer="709" w:gutter="0"/>
       <w:cols w:space="708"/>
-      <w:vAlign w:val="center"/>
       <w:docGrid w:linePitch="360"/>
     </w:sectPr>
   </w:body>
@@ -1284,6 +1269,21 @@
       <w:pStyle w:val="Piedepgina"/>
     </w:pPr>
   </w:p>
+</w:ftr>
+</file>
+
+<file path=word/footer2.xml><?xml version="1.0" encoding="utf-8"?>
+<w:ftr xmlns:wpc="http://schemas.microsoft.com/office/word/2010/wordprocessingCanvas" xmlns:mc="http://schemas.openxmlformats.org/markup-compatibility/2006" xmlns:o="urn:schemas-microsoft-com:office:office" xmlns:r="http://schemas.openxmlformats.org/officeDocument/2006/relationships" xmlns:m="http://schemas.openxmlformats.org/officeDocument/2006/math" xmlns:v="urn:schemas-microsoft-com:vml" xmlns:wp14="http://schemas.microsoft.com/office/word/2010/wordprocessingDrawing" xmlns:wp="http://schemas.openxmlformats.org/drawingml/2006/wordprocessingDrawing" xmlns:w10="urn:schemas-microsoft-com:office:word" xmlns:w="http://schemas.openxmlformats.org/wordprocessingml/2006/main" xmlns:w14="http://schemas.microsoft.com/office/word/2010/wordml" xmlns:w15="http://schemas.microsoft.com/office/word/2012/wordml" xmlns:wpg="http://schemas.microsoft.com/office/word/2010/wordprocessingGroup" xmlns:wpi="http://schemas.microsoft.com/office/word/2010/wordprocessingInk" xmlns:wne="http://schemas.microsoft.com/office/word/2006/wordml" xmlns:wps="http://schemas.microsoft.com/office/word/2010/wordprocessingShape" mc:Ignorable="w14 w15 wp14">
+  <w:p>
+    <w:pPr>
+      <w:pStyle w:val="Piedepgina"/>
+    </w:pPr>
+  </w:p>
+</w:ftr>
+</file>
+
+<file path=word/footer3.xml><?xml version="1.0" encoding="utf-8"?>
+<w:ftr xmlns:wpc="http://schemas.microsoft.com/office/word/2010/wordprocessingCanvas" xmlns:mc="http://schemas.openxmlformats.org/markup-compatibility/2006" xmlns:o="urn:schemas-microsoft-com:office:office" xmlns:r="http://schemas.openxmlformats.org/officeDocument/2006/relationships" xmlns:m="http://schemas.openxmlformats.org/officeDocument/2006/math" xmlns:v="urn:schemas-microsoft-com:vml" xmlns:wp14="http://schemas.microsoft.com/office/word/2010/wordprocessingDrawing" xmlns:wp="http://schemas.openxmlformats.org/drawingml/2006/wordprocessingDrawing" xmlns:w10="urn:schemas-microsoft-com:office:word" xmlns:w="http://schemas.openxmlformats.org/wordprocessingml/2006/main" xmlns:w14="http://schemas.microsoft.com/office/word/2010/wordml" xmlns:w15="http://schemas.microsoft.com/office/word/2012/wordml" xmlns:wpg="http://schemas.microsoft.com/office/word/2010/wordprocessingGroup" xmlns:wpi="http://schemas.microsoft.com/office/word/2010/wordprocessingInk" xmlns:wne="http://schemas.microsoft.com/office/word/2006/wordml" xmlns:wps="http://schemas.microsoft.com/office/word/2010/wordprocessingShape" mc:Ignorable="w14 w15 wp14">
   <w:p>
     <w:pPr>
       <w:pStyle w:val="Piedepgina"/>
@@ -1323,15 +1323,46 @@
     <w:pPr>
       <w:pStyle w:val="Encabezado"/>
     </w:pPr>
+  </w:p>
+</w:hdr>
+</file>
+
+<file path=word/header2.xml><?xml version="1.0" encoding="utf-8"?>
+<w:hdr xmlns:wpc="http://schemas.microsoft.com/office/word/2010/wordprocessingCanvas" xmlns:mc="http://schemas.openxmlformats.org/markup-compatibility/2006" xmlns:o="urn:schemas-microsoft-com:office:office" xmlns:r="http://schemas.openxmlformats.org/officeDocument/2006/relationships" xmlns:m="http://schemas.openxmlformats.org/officeDocument/2006/math" xmlns:v="urn:schemas-microsoft-com:vml" xmlns:wp14="http://schemas.microsoft.com/office/word/2010/wordprocessingDrawing" xmlns:wp="http://schemas.openxmlformats.org/drawingml/2006/wordprocessingDrawing" xmlns:w10="urn:schemas-microsoft-com:office:word" xmlns:w="http://schemas.openxmlformats.org/wordprocessingml/2006/main" xmlns:w14="http://schemas.microsoft.com/office/word/2010/wordml" xmlns:w15="http://schemas.microsoft.com/office/word/2012/wordml" xmlns:wpg="http://schemas.microsoft.com/office/word/2010/wordprocessingGroup" xmlns:wpi="http://schemas.microsoft.com/office/word/2010/wordprocessingInk" xmlns:wne="http://schemas.microsoft.com/office/word/2006/wordml" xmlns:wps="http://schemas.microsoft.com/office/word/2010/wordprocessingShape" mc:Ignorable="w14 w15 wp14">
+  <w:p>
+    <w:pPr>
+      <w:pStyle w:val="Encabezado"/>
+    </w:pPr>
+  </w:p>
+</w:hdr>
+</file>
+
+<file path=word/header3.xml><?xml version="1.0" encoding="utf-8"?>
+<w:hdr xmlns:wpc="http://schemas.microsoft.com/office/word/2010/wordprocessingCanvas" xmlns:mc="http://schemas.openxmlformats.org/markup-compatibility/2006" xmlns:o="urn:schemas-microsoft-com:office:office" xmlns:r="http://schemas.openxmlformats.org/officeDocument/2006/relationships" xmlns:m="http://schemas.openxmlformats.org/officeDocument/2006/math" xmlns:v="urn:schemas-microsoft-com:vml" xmlns:wp14="http://schemas.microsoft.com/office/word/2010/wordprocessingDrawing" xmlns:wp="http://schemas.openxmlformats.org/drawingml/2006/wordprocessingDrawing" xmlns:w10="urn:schemas-microsoft-com:office:word" xmlns:w="http://schemas.openxmlformats.org/wordprocessingml/2006/main" xmlns:w14="http://schemas.microsoft.com/office/word/2010/wordml" xmlns:w15="http://schemas.microsoft.com/office/word/2012/wordml" xmlns:wpg="http://schemas.microsoft.com/office/word/2010/wordprocessingGroup" xmlns:wpi="http://schemas.microsoft.com/office/word/2010/wordprocessingInk" xmlns:wne="http://schemas.microsoft.com/office/word/2006/wordml" xmlns:wps="http://schemas.microsoft.com/office/word/2010/wordprocessingShape" mc:Ignorable="w14 w15 wp14">
+  <w:p>
+    <w:pPr>
+      <w:pStyle w:val="Encabezado"/>
+    </w:pPr>
+  </w:p>
+</w:hdr>
+</file>
+
+<file path=word/header4.xml><?xml version="1.0" encoding="utf-8"?>
+<w:hdr xmlns:wpc="http://schemas.microsoft.com/office/word/2010/wordprocessingCanvas" xmlns:mc="http://schemas.openxmlformats.org/markup-compatibility/2006" xmlns:o="urn:schemas-microsoft-com:office:office" xmlns:r="http://schemas.openxmlformats.org/officeDocument/2006/relationships" xmlns:m="http://schemas.openxmlformats.org/officeDocument/2006/math" xmlns:v="urn:schemas-microsoft-com:vml" xmlns:wp14="http://schemas.microsoft.com/office/word/2010/wordprocessingDrawing" xmlns:wp="http://schemas.openxmlformats.org/drawingml/2006/wordprocessingDrawing" xmlns:w10="urn:schemas-microsoft-com:office:word" xmlns:w="http://schemas.openxmlformats.org/wordprocessingml/2006/main" xmlns:w14="http://schemas.microsoft.com/office/word/2010/wordml" xmlns:w15="http://schemas.microsoft.com/office/word/2012/wordml" xmlns:wpg="http://schemas.microsoft.com/office/word/2010/wordprocessingGroup" xmlns:wpi="http://schemas.microsoft.com/office/word/2010/wordprocessingInk" xmlns:wne="http://schemas.microsoft.com/office/word/2006/wordml" xmlns:wps="http://schemas.microsoft.com/office/word/2010/wordprocessingShape" mc:Ignorable="w14 w15 wp14">
+  <w:p>
+    <w:pPr>
+      <w:pStyle w:val="Encabezado"/>
+    </w:pPr>
+    <w:bookmarkStart w:id="0" w:name="_GoBack"/>
     <w:r>
       <w:rPr>
         <w:noProof/>
         <w:lang w:eastAsia="es-ES"/>
       </w:rPr>
       <w:drawing>
-        <wp:inline distT="0" distB="0" distL="0" distR="0" wp14:anchorId="1981313C" wp14:editId="0C4A8FBC">
-          <wp:extent cx="2142431" cy="673768"/>
-          <wp:effectExtent l="0" t="0" r="0" b="0"/>
+        <wp:inline distT="0" distB="0" distL="0" distR="0" wp14:anchorId="670D3B4C" wp14:editId="01A8BECF">
+          <wp:extent cx="2396688" cy="756745"/>
+          <wp:effectExtent l="0" t="0" r="3810" b="5715"/>
           <wp:docPr id="2" name="Imagen 2" descr="C:\Users\jpcalzado\Desktop\esilogos\LogoESILetras.jpg"/>
           <wp:cNvGraphicFramePr>
             <a:graphicFrameLocks xmlns:a="http://schemas.openxmlformats.org/drawingml/2006/main" noChangeAspect="1"/>
@@ -1361,7 +1392,7 @@
                 <pic:spPr bwMode="auto">
                   <a:xfrm>
                     <a:off x="0" y="0"/>
-                    <a:ext cx="2147152" cy="675253"/>
+                    <a:ext cx="2421907" cy="764708"/>
                   </a:xfrm>
                   <a:prstGeom prst="rect">
                     <a:avLst/>
@@ -1377,6 +1408,17 @@
         </wp:inline>
       </w:drawing>
     </w:r>
+    <w:bookmarkEnd w:id="0"/>
+  </w:p>
+</w:hdr>
+</file>
+
+<file path=word/header5.xml><?xml version="1.0" encoding="utf-8"?>
+<w:hdr xmlns:wpc="http://schemas.microsoft.com/office/word/2010/wordprocessingCanvas" xmlns:mc="http://schemas.openxmlformats.org/markup-compatibility/2006" xmlns:o="urn:schemas-microsoft-com:office:office" xmlns:r="http://schemas.openxmlformats.org/officeDocument/2006/relationships" xmlns:m="http://schemas.openxmlformats.org/officeDocument/2006/math" xmlns:v="urn:schemas-microsoft-com:vml" xmlns:wp14="http://schemas.microsoft.com/office/word/2010/wordprocessingDrawing" xmlns:wp="http://schemas.openxmlformats.org/drawingml/2006/wordprocessingDrawing" xmlns:w10="urn:schemas-microsoft-com:office:word" xmlns:w="http://schemas.openxmlformats.org/wordprocessingml/2006/main" xmlns:w14="http://schemas.microsoft.com/office/word/2010/wordml" xmlns:w15="http://schemas.microsoft.com/office/word/2012/wordml" xmlns:wpg="http://schemas.microsoft.com/office/word/2010/wordprocessingGroup" xmlns:wpi="http://schemas.microsoft.com/office/word/2010/wordprocessingInk" xmlns:wne="http://schemas.microsoft.com/office/word/2006/wordml" xmlns:wps="http://schemas.microsoft.com/office/word/2010/wordprocessingShape" mc:Ignorable="w14 w15 wp14">
+  <w:p>
+    <w:pPr>
+      <w:pStyle w:val="Encabezado"/>
+    </w:pPr>
   </w:p>
 </w:hdr>
 </file>
@@ -2559,7 +2601,7 @@
 </file>
 
 <file path=customXml/itemProps1.xml><?xml version="1.0" encoding="utf-8"?>
-<ds:datastoreItem xmlns:ds="http://schemas.openxmlformats.org/officeDocument/2006/customXml" ds:itemID="{576F4604-21F0-4C01-A0C2-3F9EB78BE6A6}">
+<ds:datastoreItem xmlns:ds="http://schemas.openxmlformats.org/officeDocument/2006/customXml" ds:itemID="{020A2F56-2D34-4C01-9C82-D21F59FEE00A}">
   <ds:schemaRefs>
     <ds:schemaRef ds:uri="http://schemas.openxmlformats.org/officeDocument/2006/bibliography"/>
   </ds:schemaRefs>

</xml_diff>

<commit_message>
añadidos objetivos funcionales y no funcionales
</commit_message>
<xml_diff>
--- a/PFC/Codigo/Doc/MakeMake.docx
+++ b/PFC/Codigo/Doc/MakeMake.docx
@@ -186,7 +186,6 @@
         <w:jc w:val="center"/>
         <w:rPr>
           <w:rFonts w:ascii="Times New Roman" w:hAnsi="Times New Roman" w:cs="Times New Roman"/>
-          <w:i/>
           <w:sz w:val="32"/>
           <w:szCs w:val="32"/>
         </w:rPr>
@@ -194,7 +193,6 @@
       <w:r>
         <w:rPr>
           <w:rFonts w:ascii="Times New Roman" w:hAnsi="Times New Roman" w:cs="Times New Roman"/>
-          <w:i/>
           <w:sz w:val="32"/>
           <w:szCs w:val="32"/>
         </w:rPr>
@@ -414,7 +412,6 @@
       <w:r>
         <w:rPr>
           <w:rFonts w:ascii="Times New Roman" w:hAnsi="Times New Roman" w:cs="Times New Roman"/>
-          <w:i/>
           <w:sz w:val="32"/>
           <w:szCs w:val="32"/>
         </w:rPr>
@@ -436,17 +433,15 @@
         <w:jc w:val="center"/>
         <w:rPr>
           <w:rFonts w:ascii="Times New Roman" w:hAnsi="Times New Roman" w:cs="Times New Roman"/>
-          <w:i/>
-          <w:sz w:val="32"/>
-          <w:szCs w:val="32"/>
-        </w:rPr>
-      </w:pPr>
-      <w:r>
-        <w:rPr>
-          <w:rFonts w:ascii="Times New Roman" w:hAnsi="Times New Roman" w:cs="Times New Roman"/>
-          <w:i/>
-          <w:sz w:val="32"/>
-          <w:szCs w:val="32"/>
+          <w:sz w:val="28"/>
+          <w:szCs w:val="28"/>
+        </w:rPr>
+      </w:pPr>
+      <w:r>
+        <w:rPr>
+          <w:rFonts w:ascii="Times New Roman" w:hAnsi="Times New Roman" w:cs="Times New Roman"/>
+          <w:sz w:val="28"/>
+          <w:szCs w:val="28"/>
         </w:rPr>
         <w:t>Calzado Naranjo, Jesús Pedro</w:t>
       </w:r>
@@ -456,17 +451,15 @@
         <w:jc w:val="center"/>
         <w:rPr>
           <w:rFonts w:ascii="Times New Roman" w:hAnsi="Times New Roman" w:cs="Times New Roman"/>
-          <w:i/>
-          <w:sz w:val="32"/>
-          <w:szCs w:val="32"/>
-        </w:rPr>
-      </w:pPr>
-      <w:r>
-        <w:rPr>
-          <w:rFonts w:ascii="Times New Roman" w:hAnsi="Times New Roman" w:cs="Times New Roman"/>
-          <w:i/>
-          <w:sz w:val="32"/>
-          <w:szCs w:val="32"/>
+          <w:sz w:val="28"/>
+          <w:szCs w:val="28"/>
+        </w:rPr>
+      </w:pPr>
+      <w:r>
+        <w:rPr>
+          <w:rFonts w:ascii="Times New Roman" w:hAnsi="Times New Roman" w:cs="Times New Roman"/>
+          <w:sz w:val="28"/>
+          <w:szCs w:val="28"/>
         </w:rPr>
         <w:t>Muñoz Fraile, Pamela</w:t>
       </w:r>
@@ -677,13 +670,14 @@
         </w:rPr>
         <w:t>AUTORES (ORDEN ALFABÉTICO):</w:t>
       </w:r>
+      <w:bookmarkStart w:id="0" w:name="_GoBack"/>
+      <w:bookmarkEnd w:id="0"/>
     </w:p>
     <w:p>
       <w:pPr>
         <w:jc w:val="both"/>
         <w:rPr>
           <w:rFonts w:ascii="Times New Roman" w:hAnsi="Times New Roman" w:cs="Times New Roman"/>
-          <w:i/>
           <w:sz w:val="28"/>
           <w:szCs w:val="28"/>
         </w:rPr>
@@ -691,7 +685,6 @@
       <w:r>
         <w:rPr>
           <w:rFonts w:ascii="Times New Roman" w:hAnsi="Times New Roman" w:cs="Times New Roman"/>
-          <w:i/>
           <w:sz w:val="28"/>
           <w:szCs w:val="28"/>
         </w:rPr>
@@ -704,7 +697,6 @@
         <w:jc w:val="both"/>
         <w:rPr>
           <w:rFonts w:ascii="Times New Roman" w:hAnsi="Times New Roman" w:cs="Times New Roman"/>
-          <w:i/>
           <w:sz w:val="28"/>
           <w:szCs w:val="28"/>
         </w:rPr>
@@ -712,7 +704,6 @@
       <w:r>
         <w:rPr>
           <w:rFonts w:ascii="Times New Roman" w:hAnsi="Times New Roman" w:cs="Times New Roman"/>
-          <w:i/>
           <w:sz w:val="28"/>
           <w:szCs w:val="28"/>
         </w:rPr>
@@ -2170,7 +2161,7 @@
           <w:szCs w:val="48"/>
         </w:rPr>
       </w:pPr>
-      <w:bookmarkStart w:id="0" w:name="_Toc455327602"/>
+      <w:bookmarkStart w:id="1" w:name="_Toc455327602"/>
       <w:r>
         <w:rPr>
           <w:rFonts w:ascii="Times New Roman" w:hAnsi="Times New Roman" w:cs="Times New Roman"/>
@@ -2217,7 +2208,7 @@
         </w:rPr>
         <w:t>umen</w:t>
       </w:r>
-      <w:bookmarkEnd w:id="0"/>
+      <w:bookmarkEnd w:id="1"/>
     </w:p>
     <w:p/>
     <w:p>
@@ -2461,7 +2452,7 @@
           <w:szCs w:val="48"/>
         </w:rPr>
       </w:pPr>
-      <w:bookmarkStart w:id="1" w:name="_Toc455327603"/>
+      <w:bookmarkStart w:id="2" w:name="_Toc455327603"/>
       <w:r>
         <w:rPr>
           <w:rFonts w:ascii="Times New Roman" w:hAnsi="Times New Roman" w:cs="Times New Roman"/>
@@ -2472,7 +2463,7 @@
         <w:lastRenderedPageBreak/>
         <w:t>Introducción</w:t>
       </w:r>
-      <w:bookmarkEnd w:id="1"/>
+      <w:bookmarkEnd w:id="2"/>
     </w:p>
     <w:p>
       <w:pPr>
@@ -2684,10 +2675,7 @@
         <w:t xml:space="preserve"> </w:t>
       </w:r>
       <w:r>
-        <w:t>En esta parte se crea</w:t>
-      </w:r>
-      <w:r>
-        <w:t xml:space="preserve"> las clases </w:t>
+        <w:t xml:space="preserve">En esta parte se crea las clases </w:t>
       </w:r>
       <w:proofErr w:type="spellStart"/>
       <w:r>
@@ -3028,8 +3016,6 @@
       <w:r>
         <w:t>: listado de fuentes consultadas durante la elaboración de este proyecto.</w:t>
       </w:r>
-      <w:bookmarkStart w:id="2" w:name="_GoBack"/>
-      <w:bookmarkEnd w:id="2"/>
     </w:p>
     <w:p>
       <w:r>
@@ -3079,7 +3065,138 @@
     </w:p>
     <w:p>
       <w:r>
-        <w:t>TO-DO</w:t>
+        <w:t>Objetivos funcionales.</w:t>
+      </w:r>
+    </w:p>
+    <w:p>
+      <w:r>
+        <w:t xml:space="preserve">Creación de sistema de juego con un personaje situado sobre plataformas. Es la base del juego. Es necesario disponer de un personaje que se pueda mover con soltura y </w:t>
+      </w:r>
+      <w:proofErr w:type="spellStart"/>
+      <w:r>
+        <w:t>jugabilidad</w:t>
+      </w:r>
+      <w:proofErr w:type="spellEnd"/>
+      <w:r>
+        <w:t xml:space="preserve"> por un mundo cargado en pantalla.</w:t>
+      </w:r>
+    </w:p>
+    <w:p>
+      <w:r>
+        <w:t>Desarrollar objetos con los que interactuar para conseguir la meta. Para que el juego empiece a complicarse se desarrollan estos elementos. La mayor parte de las veces sirven de ayuda aunque bien es cierto que otras tantas estorban.</w:t>
+      </w:r>
+    </w:p>
+    <w:p>
+      <w:r>
+        <w:t xml:space="preserve">Creación de mundos diferentes, que den </w:t>
+      </w:r>
+      <w:proofErr w:type="spellStart"/>
+      <w:r>
+        <w:t>impresion</w:t>
+      </w:r>
+      <w:proofErr w:type="spellEnd"/>
+      <w:r>
+        <w:t xml:space="preserve"> de estar bien integrados haciendo uso de iluminación y efectos, empleando luces y texturas.</w:t>
+      </w:r>
+      <w:r>
+        <w:t xml:space="preserve"> Así pues se crean efectos, como la lava del mundo castillo haciendo uso de texturas procedurales, partículas y efectos de luz</w:t>
+      </w:r>
+    </w:p>
+    <w:p>
+      <w:r>
+        <w:t>Desarrollo de sistema de carga y guardado de partida.</w:t>
+      </w:r>
+    </w:p>
+    <w:p>
+      <w:r>
+        <w:t>Implementación de control por mando de Xbox.</w:t>
+      </w:r>
+    </w:p>
+    <w:p>
+      <w:r>
+        <w:t>Desarrollo de mapa para control de avance del jugador.</w:t>
+      </w:r>
+    </w:p>
+    <w:p>
+      <w:r>
+        <w:t>Desarrollo de puzles simples.</w:t>
+      </w:r>
+    </w:p>
+    <w:p>
+      <w:r>
+        <w:t>Creación de varias pantallas que componen el juego, en las cuales se incluyen los puzles creados anteriormente.</w:t>
+      </w:r>
+    </w:p>
+    <w:p>
+      <w:r>
+        <w:t>Editor de niveles. Aunque no se ha implementado, es por donde debería seguir el proceso de desarrollo. De este modo, la creación de nuevos niveles se agiliza tanto a la hora de elaborarlos como de probarlos y modificarlos.</w:t>
+      </w:r>
+    </w:p>
+    <w:p/>
+    <w:p>
+      <w:r>
+        <w:t>Objetivos no funcionales</w:t>
+      </w:r>
+    </w:p>
+    <w:p>
+      <w:proofErr w:type="spellStart"/>
+      <w:r>
+        <w:t>Jugabilidad</w:t>
+      </w:r>
+      <w:proofErr w:type="spellEnd"/>
+      <w:r>
+        <w:t xml:space="preserve"> a la altura. No es necesario leer un manual para manejar a un personaje en vista subjetiva. El manejo se ha buscado acercar a cualquier juego de plataformas 3D en el mercado. Sencillo y con soltura.</w:t>
+      </w:r>
+    </w:p>
+    <w:p>
+      <w:r>
+        <w:t xml:space="preserve">Curva de dificultad en lugar de tutoriales. En lugar de crear un tutorial para cada objeto hemos optado por la solución que </w:t>
+      </w:r>
+      <w:proofErr w:type="spellStart"/>
+      <w:proofErr w:type="gramStart"/>
+      <w:r>
+        <w:t>mas</w:t>
+      </w:r>
+      <w:proofErr w:type="spellEnd"/>
+      <w:proofErr w:type="gramEnd"/>
+      <w:r>
+        <w:t xml:space="preserve"> nos gusta. Jugar y probar. Cada elemento que se presenta en escena ha pasado por una pantalla inicial donde se le ha propuesto al jugador un puzle muy sencillo, el cual para completarlo debe hacer un uso sencillo del objeto presentado. Tras eso, la cosa se ira complicando poco a poco.</w:t>
+      </w:r>
+    </w:p>
+    <w:p>
+      <w:r>
+        <w:t xml:space="preserve">Variedad en ambientes. Se ha </w:t>
+      </w:r>
+      <w:proofErr w:type="spellStart"/>
+      <w:r>
+        <w:t>peusto</w:t>
+      </w:r>
+      <w:proofErr w:type="spellEnd"/>
+      <w:r>
+        <w:t xml:space="preserve"> especial </w:t>
+      </w:r>
+      <w:proofErr w:type="spellStart"/>
+      <w:r>
+        <w:t>incapié</w:t>
+      </w:r>
+      <w:proofErr w:type="spellEnd"/>
+      <w:r>
+        <w:t xml:space="preserve"> en crear mundos diferentes y que gusten visualmente. De este modo, el jugador ira variando entre mundos y la sensación de estar jugando una aventura es mayor.</w:t>
+      </w:r>
+    </w:p>
+    <w:p>
+      <w:proofErr w:type="spellStart"/>
+      <w:r>
+        <w:t>Musica</w:t>
+      </w:r>
+      <w:proofErr w:type="spellEnd"/>
+      <w:r>
+        <w:t xml:space="preserve"> y sonidos adaptados. Se ha tratado de completar el juego con un conjunto de sonidos y música que puedan enlazar bien entre ellos.</w:t>
+      </w:r>
+    </w:p>
+    <w:p>
+      <w:r>
+        <w:t>Puzles y diversión. Creemos fehacientemente que el enfrentarse a determinados puzles puede ser satisfactorio. Si bien algunos son sencillos se ha tratado de buscar dificultad en otros, de tal modo que cuando el jugador lo supere consiga una gratificación por el tiempo dedicado.</w:t>
       </w:r>
     </w:p>
     <w:p>
@@ -3087,6 +3204,7 @@
         <w:rPr>
           <w:highlight w:val="yellow"/>
         </w:rPr>
+        <w:lastRenderedPageBreak/>
         <w:t>SALTO DE SECCION DEBAJO DE LA LINEA</w:t>
       </w:r>
     </w:p>
@@ -14438,7 +14556,7 @@
   <a:extraClrSchemeLst/>
   <a:extLst>
     <a:ext uri="{05A4C25C-085E-4340-85A3-A5531E510DB2}">
-      <thm15:themeFamily xmlns="" xmlns:thm15="http://schemas.microsoft.com/office/thememl/2012/main" name="Office Theme" id="{62F939B6-93AF-4DB8-9C6B-D6C7DFDC589F}" vid="{4A3C46E8-61CC-4603-A589-7422A47A8E4A}"/>
+      <thm15:themeFamily xmlns:thm15="http://schemas.microsoft.com/office/thememl/2012/main" xmlns="" name="Office Theme" id="{62F939B6-93AF-4DB8-9C6B-D6C7DFDC589F}" vid="{4A3C46E8-61CC-4603-A589-7422A47A8E4A}"/>
     </a:ext>
   </a:extLst>
 </a:theme>
@@ -14449,7 +14567,7 @@
 </file>
 
 <file path=customXml/itemProps1.xml><?xml version="1.0" encoding="utf-8"?>
-<ds:datastoreItem xmlns:ds="http://schemas.openxmlformats.org/officeDocument/2006/customXml" ds:itemID="{AA5A701C-9546-4710-B951-4D72A4F2D173}">
+<ds:datastoreItem xmlns:ds="http://schemas.openxmlformats.org/officeDocument/2006/customXml" ds:itemID="{9961C8D5-2873-46A1-8DA6-C3D4C111E8E2}">
   <ds:schemaRefs>
     <ds:schemaRef ds:uri="http://schemas.openxmlformats.org/officeDocument/2006/bibliography"/>
   </ds:schemaRefs>

</xml_diff>

<commit_message>
añadida parte de arquitectura de la solución
</commit_message>
<xml_diff>
--- a/PFC/Codigo/Doc/MakeMake.docx
+++ b/PFC/Codigo/Doc/MakeMake.docx
@@ -670,8 +670,6 @@
         </w:rPr>
         <w:t>AUTORES (ORDEN ALFABÉTICO):</w:t>
       </w:r>
-      <w:bookmarkStart w:id="0" w:name="_GoBack"/>
-      <w:bookmarkEnd w:id="0"/>
     </w:p>
     <w:p>
       <w:pPr>
@@ -2161,7 +2159,7 @@
           <w:szCs w:val="48"/>
         </w:rPr>
       </w:pPr>
-      <w:bookmarkStart w:id="1" w:name="_Toc455327602"/>
+      <w:bookmarkStart w:id="0" w:name="_Toc455327602"/>
       <w:r>
         <w:rPr>
           <w:rFonts w:ascii="Times New Roman" w:hAnsi="Times New Roman" w:cs="Times New Roman"/>
@@ -2208,7 +2206,7 @@
         </w:rPr>
         <w:t>umen</w:t>
       </w:r>
-      <w:bookmarkEnd w:id="1"/>
+      <w:bookmarkEnd w:id="0"/>
     </w:p>
     <w:p/>
     <w:p>
@@ -2452,7 +2450,7 @@
           <w:szCs w:val="48"/>
         </w:rPr>
       </w:pPr>
-      <w:bookmarkStart w:id="2" w:name="_Toc455327603"/>
+      <w:bookmarkStart w:id="1" w:name="_Toc455327603"/>
       <w:r>
         <w:rPr>
           <w:rFonts w:ascii="Times New Roman" w:hAnsi="Times New Roman" w:cs="Times New Roman"/>
@@ -2463,7 +2461,7 @@
         <w:lastRenderedPageBreak/>
         <w:t>Introducción</w:t>
       </w:r>
-      <w:bookmarkEnd w:id="2"/>
+      <w:bookmarkEnd w:id="1"/>
     </w:p>
     <w:p>
       <w:pPr>
@@ -3050,7 +3048,7 @@
           <w:szCs w:val="48"/>
         </w:rPr>
       </w:pPr>
-      <w:bookmarkStart w:id="3" w:name="_Toc455327604"/>
+      <w:bookmarkStart w:id="2" w:name="_Toc455327604"/>
       <w:r>
         <w:rPr>
           <w:rFonts w:ascii="Times New Roman" w:hAnsi="Times New Roman" w:cs="Times New Roman"/>
@@ -3061,7 +3059,7 @@
         <w:lastRenderedPageBreak/>
         <w:t>Objetivos</w:t>
       </w:r>
-      <w:bookmarkEnd w:id="3"/>
+      <w:bookmarkEnd w:id="2"/>
     </w:p>
     <w:p>
       <w:r>
@@ -3233,7 +3231,7 @@
           <w:szCs w:val="48"/>
         </w:rPr>
       </w:pPr>
-      <w:bookmarkStart w:id="4" w:name="_Toc455327605"/>
+      <w:bookmarkStart w:id="3" w:name="_Toc455327605"/>
       <w:r>
         <w:rPr>
           <w:rFonts w:ascii="Times New Roman" w:hAnsi="Times New Roman" w:cs="Times New Roman"/>
@@ -3244,13 +3242,570 @@
         <w:lastRenderedPageBreak/>
         <w:t>Arquitectura de la solución</w:t>
       </w:r>
+      <w:bookmarkEnd w:id="3"/>
+    </w:p>
+    <w:p>
+      <w:r>
+        <w:t>Metodología</w:t>
+      </w:r>
+    </w:p>
+    <w:p>
+      <w:r>
+        <w:t xml:space="preserve">Para el desarrollo del presente proyecto se ha optado por emplear </w:t>
+      </w:r>
+      <w:proofErr w:type="spellStart"/>
+      <w:r>
+        <w:t>scrum</w:t>
+      </w:r>
+      <w:proofErr w:type="spellEnd"/>
+      <w:r>
+        <w:t>, debido a la necesidad de hacer entregas periódicas y se adapta bastante bien para el desarrollo en equipo.</w:t>
+      </w:r>
+    </w:p>
+    <w:p>
+      <w:r>
+        <w:t xml:space="preserve">El hecho de tener que realizar entregas cada cierto tiempo y tras ellas realizar modificaciones ha hecho que la naturaleza iterativa e incremental de </w:t>
+      </w:r>
+      <w:proofErr w:type="spellStart"/>
+      <w:r>
+        <w:t>scrum</w:t>
+      </w:r>
+      <w:proofErr w:type="spellEnd"/>
+      <w:r>
+        <w:t xml:space="preserve"> se ajuste a la perfección.</w:t>
+      </w:r>
+    </w:p>
+    <w:p>
+      <w:r>
+        <w:t xml:space="preserve">El rol de coordinador del equipo ha sido asumido por </w:t>
+      </w:r>
+      <w:proofErr w:type="spellStart"/>
+      <w:r>
+        <w:t>Jesus</w:t>
+      </w:r>
+      <w:proofErr w:type="spellEnd"/>
+      <w:r>
+        <w:t xml:space="preserve"> Pedro, teniendo una visión general del producto final a conseguir y organizando las diferentes tareas a abordar y concluir.</w:t>
+      </w:r>
+    </w:p>
+    <w:p>
+      <w:r>
+        <w:t xml:space="preserve">Se han realizado reuniones con periodicidad entre los miembros del equipo. De este modo, las tareas definidas han sido puestas sobre la mesa y se ha ido avanzando en ellas. En esas reuniones se han tratado las tareas concluidas y las que quedan por concluir </w:t>
+      </w:r>
+      <w:proofErr w:type="spellStart"/>
+      <w:r>
+        <w:t>asi</w:t>
+      </w:r>
+      <w:proofErr w:type="spellEnd"/>
+      <w:r>
+        <w:t xml:space="preserve"> como las que están en marcha. Además se ha puesto especial cuidado en solucionar los posibles conflictos entre desarrollos realizados por cada miembro del grupo.</w:t>
+      </w:r>
+    </w:p>
+    <w:p>
+      <w:r>
+        <w:t>Diagramas de clase</w:t>
+      </w:r>
+    </w:p>
+    <w:p>
+      <w:r>
+        <w:t>En fases tempranas, se desarrolló un diagrama de clases que fue variando con el tiempo. En primera instancia es difícil acertar completamente con todo lo que se va a necesitar en el desarrollo. Además, los cambios que puedan surgir por funcionalidad añadida o eliminada hacen que el diagrama inicial vaya variando.</w:t>
+      </w:r>
+    </w:p>
+    <w:p>
+      <w:r>
+        <w:t>El diagrama final de clases se encuentra en el Anexo 1.</w:t>
+      </w:r>
+    </w:p>
+    <w:p>
+      <w:r>
+        <w:t>Patrones</w:t>
+      </w:r>
+    </w:p>
+    <w:p>
+      <w:r>
+        <w:t xml:space="preserve">Para este proyecto se ha buscado la inclusión de patrones de diseño, si bien es cierto, que la exigencia en los plazos y la presión ha hecho que muchas veces se opte por una solución rápida para conseguir una funcionalidad y llegar a tiempo, dejando para una fase posterior un posible rediseño del código que lo haga </w:t>
+      </w:r>
+      <w:proofErr w:type="spellStart"/>
+      <w:r>
+        <w:t>mas</w:t>
+      </w:r>
+      <w:proofErr w:type="spellEnd"/>
+      <w:r>
+        <w:t xml:space="preserve"> amigable para modificaciones y </w:t>
+      </w:r>
+      <w:proofErr w:type="spellStart"/>
+      <w:r>
+        <w:t>mas</w:t>
+      </w:r>
+      <w:proofErr w:type="spellEnd"/>
+      <w:r>
+        <w:t xml:space="preserve"> sencillo de ampliar por parte de miembros futuros en el grupo.</w:t>
+      </w:r>
+    </w:p>
+    <w:p>
+      <w:r>
+        <w:t>Así pues los patrones que se han usado son los siguientes:</w:t>
+      </w:r>
+    </w:p>
+    <w:p>
+      <w:proofErr w:type="spellStart"/>
+      <w:r>
+        <w:t>Singleton</w:t>
+      </w:r>
+      <w:proofErr w:type="spellEnd"/>
+    </w:p>
+    <w:p>
+      <w:r>
+        <w:t>Este patrón ha sido empleado en el uso del motor gráfico. La implementación que ofrece este es muy completa y hace que el desarrollo se acelere bastante.</w:t>
+      </w:r>
+    </w:p>
+    <w:p>
+      <w:r>
+        <w:t>La justificación de su uso es conseguir que para todos los elementos del juego exista una única instancia y que todos puedan manejar los mismos recursos.</w:t>
+      </w:r>
+    </w:p>
+    <w:p>
+      <w:r>
+        <w:t xml:space="preserve">Patrón </w:t>
+      </w:r>
+      <w:proofErr w:type="spellStart"/>
+      <w:r>
+        <w:t>State</w:t>
+      </w:r>
+      <w:proofErr w:type="spellEnd"/>
+    </w:p>
+    <w:p>
+      <w:r>
+        <w:t xml:space="preserve">El patrón estado ha sido implementado en los diferentes estados del juego. Existe una clase superior </w:t>
+      </w:r>
+      <w:r>
+        <w:t xml:space="preserve">llamada </w:t>
+      </w:r>
+      <w:proofErr w:type="spellStart"/>
+      <w:r>
+        <w:t>GameState</w:t>
+      </w:r>
+      <w:proofErr w:type="spellEnd"/>
+      <w:r>
+        <w:t xml:space="preserve"> de la cual parten para su </w:t>
+      </w:r>
+      <w:proofErr w:type="spellStart"/>
+      <w:r>
+        <w:t>deficion</w:t>
+      </w:r>
+      <w:proofErr w:type="spellEnd"/>
+      <w:r>
+        <w:t xml:space="preserve"> las diferentes clases que definen los posibles estados del juego, que son Juego, Pausa, </w:t>
+      </w:r>
+      <w:proofErr w:type="spellStart"/>
+      <w:r>
+        <w:t>Intro</w:t>
+      </w:r>
+      <w:proofErr w:type="spellEnd"/>
+      <w:r>
+        <w:t xml:space="preserve">, Replay, </w:t>
+      </w:r>
+      <w:proofErr w:type="spellStart"/>
+      <w:r>
+        <w:t>End</w:t>
+      </w:r>
+      <w:proofErr w:type="spellEnd"/>
+      <w:r>
+        <w:t>.</w:t>
+      </w:r>
+    </w:p>
+    <w:p>
+      <w:r>
+        <w:t>Herramientas</w:t>
+      </w:r>
+    </w:p>
+    <w:p>
+      <w:r>
+        <w:lastRenderedPageBreak/>
+        <w:t xml:space="preserve">Durante la elaboración del presente proyecto han sido varias las herramientas que se han usado, para varios ámbitos como son el diseño, la programación, retoque </w:t>
+      </w:r>
+      <w:proofErr w:type="spellStart"/>
+      <w:r>
+        <w:t>grafico</w:t>
+      </w:r>
+      <w:proofErr w:type="spellEnd"/>
+      <w:r>
+        <w:t>, desarrollo de modelos 3D, documentación, etc.</w:t>
+      </w:r>
+    </w:p>
+    <w:p>
+      <w:r>
+        <w:t>A continuación se listan y detallan todas ellas.</w:t>
+      </w:r>
+    </w:p>
+    <w:p>
+      <w:r>
+        <w:t>Visual Studio C++ 2012</w:t>
+      </w:r>
+    </w:p>
+    <w:p>
+      <w:r>
+        <w:t xml:space="preserve">Visual Studio es un IDE de desarrollo software para diferentes lenguajes de programación. Dado que el motor de </w:t>
+      </w:r>
+      <w:proofErr w:type="spellStart"/>
+      <w:r>
+        <w:t>render</w:t>
+      </w:r>
+      <w:proofErr w:type="spellEnd"/>
+      <w:r>
+        <w:t xml:space="preserve"> Ogre3D usado </w:t>
+      </w:r>
+      <w:proofErr w:type="spellStart"/>
+      <w:r>
+        <w:t>esta</w:t>
+      </w:r>
+      <w:proofErr w:type="spellEnd"/>
+      <w:r>
+        <w:t xml:space="preserve"> escrito en C++ se ha optado por este mismo lenguaje de implementación.</w:t>
+      </w:r>
+    </w:p>
+    <w:p>
+      <w:r>
+        <w:t xml:space="preserve">Además de las diferentes ayudas en </w:t>
+      </w:r>
+      <w:proofErr w:type="spellStart"/>
+      <w:r>
+        <w:t>linea</w:t>
+      </w:r>
+      <w:proofErr w:type="spellEnd"/>
+      <w:r>
+        <w:t xml:space="preserve"> a la hora de desarrollar, opciones de autocompletado y detección de errores durante la edición, tiene un depurador muy potente. Todas estas herramientas hacen que el proceso de desarrollo se acelere mucho y se cometan menos errores </w:t>
+      </w:r>
+      <w:r>
+        <w:t>además de que sea má</w:t>
+      </w:r>
+      <w:r>
+        <w:t>s fácil detectarlos y corregirlos.</w:t>
+      </w:r>
+    </w:p>
+    <w:p>
+      <w:proofErr w:type="spellStart"/>
+      <w:r>
+        <w:t>Notepad</w:t>
+      </w:r>
+      <w:proofErr w:type="spellEnd"/>
+      <w:r>
+        <w:t>++</w:t>
+      </w:r>
+    </w:p>
+    <w:p>
+      <w:r>
+        <w:t xml:space="preserve">Editor de texto muy útil a la hora de modificar los diferentes archivos de configuración del motor de </w:t>
+      </w:r>
+      <w:proofErr w:type="spellStart"/>
+      <w:r>
+        <w:t>render</w:t>
+      </w:r>
+      <w:proofErr w:type="spellEnd"/>
+      <w:r>
+        <w:t xml:space="preserve"> y además, muy usado para crear y modificar archivos clásicos de gráficos de Ogre, como partículas, materiales, </w:t>
+      </w:r>
+      <w:proofErr w:type="spellStart"/>
+      <w:r>
+        <w:t>overlays</w:t>
+      </w:r>
+      <w:proofErr w:type="spellEnd"/>
+      <w:r>
+        <w:t xml:space="preserve">, </w:t>
+      </w:r>
+      <w:proofErr w:type="spellStart"/>
+      <w:r>
+        <w:t>etc</w:t>
+      </w:r>
+      <w:proofErr w:type="spellEnd"/>
+    </w:p>
+    <w:p>
+      <w:proofErr w:type="spellStart"/>
+      <w:r>
+        <w:t>Blender</w:t>
+      </w:r>
+      <w:proofErr w:type="spellEnd"/>
+    </w:p>
+    <w:p>
+      <w:r>
+        <w:t xml:space="preserve">Programa de modelado, iluminación y </w:t>
+      </w:r>
+      <w:proofErr w:type="spellStart"/>
+      <w:r>
+        <w:t>renderizado</w:t>
+      </w:r>
+      <w:proofErr w:type="spellEnd"/>
+      <w:r>
+        <w:t xml:space="preserve"> animación y creación de </w:t>
+      </w:r>
+      <w:proofErr w:type="spellStart"/>
+      <w:r>
+        <w:t>graficos</w:t>
+      </w:r>
+      <w:proofErr w:type="spellEnd"/>
+      <w:r>
+        <w:t xml:space="preserve"> tridimensionales. Además de ser muy potente es software libre.</w:t>
+      </w:r>
+    </w:p>
+    <w:p>
+      <w:r>
+        <w:t>Se ha empleado en el diseño y desarrollo de modelos empleados en el juego, como la plataforma base, el personaje principal con su animación o los objetos interactivos.</w:t>
+      </w:r>
+    </w:p>
+    <w:p>
+      <w:proofErr w:type="spellStart"/>
+      <w:r>
+        <w:t>InkScape</w:t>
+      </w:r>
+      <w:proofErr w:type="spellEnd"/>
+    </w:p>
+    <w:p>
+      <w:proofErr w:type="spellStart"/>
+      <w:r>
+        <w:t>Inkscape</w:t>
+      </w:r>
+      <w:proofErr w:type="spellEnd"/>
+      <w:r>
+        <w:t xml:space="preserve"> es un editor </w:t>
+      </w:r>
+      <w:proofErr w:type="spellStart"/>
+      <w:r>
+        <w:t>grafico</w:t>
+      </w:r>
+      <w:proofErr w:type="spellEnd"/>
+      <w:r>
+        <w:t xml:space="preserve"> de vectores muy potente. Gratuito y de código libre se ha usado para la creación de todos los elementos </w:t>
+      </w:r>
+      <w:proofErr w:type="spellStart"/>
+      <w:r>
+        <w:t>graficos</w:t>
+      </w:r>
+      <w:proofErr w:type="spellEnd"/>
+      <w:r>
+        <w:t xml:space="preserve"> 2D del juego. Texturas de modelos, y </w:t>
+      </w:r>
+      <w:proofErr w:type="spellStart"/>
+      <w:r>
+        <w:t>overlays</w:t>
+      </w:r>
+      <w:proofErr w:type="spellEnd"/>
+      <w:r>
+        <w:t xml:space="preserve"> usan diseños creados a través de esta herramienta.</w:t>
+      </w:r>
+    </w:p>
+    <w:p>
+      <w:r>
+        <w:t>GIMP</w:t>
+      </w:r>
+    </w:p>
+    <w:p>
+      <w:r>
+        <w:t xml:space="preserve">Es un software de edición de imágenes digitales en formato mapa de bits. En este caso se ha usado para ciertos retoques en </w:t>
+      </w:r>
+      <w:proofErr w:type="spellStart"/>
+      <w:r>
+        <w:t>graficos</w:t>
+      </w:r>
+      <w:proofErr w:type="spellEnd"/>
+      <w:r>
+        <w:t xml:space="preserve"> 2D.</w:t>
+      </w:r>
+    </w:p>
+    <w:p/>
+    <w:p>
+      <w:r>
+        <w:t>Lenguajes de programación</w:t>
+      </w:r>
+    </w:p>
+    <w:p>
+      <w:r>
+        <w:t>C++</w:t>
+      </w:r>
+    </w:p>
+    <w:p>
+      <w:r>
+        <w:t xml:space="preserve">El lenguaje en que se basa el desarrollo completo del juego es C++ dado el hecho de que es el lenguaje que usa el motor de </w:t>
+      </w:r>
+      <w:proofErr w:type="spellStart"/>
+      <w:r>
+        <w:t>renderizado</w:t>
+      </w:r>
+      <w:proofErr w:type="spellEnd"/>
+      <w:r>
+        <w:t xml:space="preserve">. En un lenguaje muy utilizado y esto hace que haya una comunidad muy potente y activa alrededor. De tal forma, cuando encuentras un problema, no tardas en solucionarlo buscando en la web. </w:t>
+      </w:r>
+      <w:proofErr w:type="spellStart"/>
+      <w:r>
+        <w:t>Ademas</w:t>
+      </w:r>
+      <w:proofErr w:type="spellEnd"/>
+      <w:r>
+        <w:t xml:space="preserve"> son numerosas las bibliotecas que facilitan el trabajo y aceleran el desarrollo.</w:t>
+      </w:r>
+    </w:p>
+    <w:p>
+      <w:proofErr w:type="spellStart"/>
+      <w:r>
+        <w:t>Ademas</w:t>
+      </w:r>
+      <w:proofErr w:type="spellEnd"/>
+      <w:r>
+        <w:t xml:space="preserve"> de todo ello, este lenguaje es el </w:t>
+      </w:r>
+      <w:proofErr w:type="spellStart"/>
+      <w:proofErr w:type="gramStart"/>
+      <w:r>
+        <w:t>mas</w:t>
+      </w:r>
+      <w:proofErr w:type="spellEnd"/>
+      <w:proofErr w:type="gramEnd"/>
+      <w:r>
+        <w:t xml:space="preserve"> usado, con diferencia, en el mundo del desarrollo de videojuegos.</w:t>
+      </w:r>
+    </w:p>
+    <w:p>
+      <w:r>
+        <w:lastRenderedPageBreak/>
+        <w:t>Bibliotecas</w:t>
+      </w:r>
+    </w:p>
+    <w:p>
+      <w:r>
+        <w:t>Ogre3D</w:t>
+      </w:r>
+    </w:p>
+    <w:p>
+      <w:r>
+        <w:t xml:space="preserve">Del acrónimo ingles </w:t>
+      </w:r>
+      <w:proofErr w:type="spellStart"/>
+      <w:r>
+        <w:t>Object-Oriented</w:t>
+      </w:r>
+      <w:proofErr w:type="spellEnd"/>
+      <w:r>
+        <w:t xml:space="preserve"> </w:t>
+      </w:r>
+      <w:proofErr w:type="spellStart"/>
+      <w:r>
+        <w:t>Graphics</w:t>
+      </w:r>
+      <w:proofErr w:type="spellEnd"/>
+      <w:r>
+        <w:t xml:space="preserve"> </w:t>
+      </w:r>
+      <w:proofErr w:type="spellStart"/>
+      <w:r>
+        <w:t>Rendering</w:t>
+      </w:r>
+      <w:proofErr w:type="spellEnd"/>
+      <w:r>
+        <w:t xml:space="preserve"> </w:t>
+      </w:r>
+      <w:proofErr w:type="spellStart"/>
+      <w:r>
+        <w:t>Engine</w:t>
+      </w:r>
+      <w:proofErr w:type="spellEnd"/>
+      <w:r>
+        <w:t xml:space="preserve"> es un motor de </w:t>
+      </w:r>
+      <w:proofErr w:type="spellStart"/>
+      <w:r>
+        <w:t>renderizado</w:t>
+      </w:r>
+      <w:proofErr w:type="spellEnd"/>
+      <w:r>
+        <w:t xml:space="preserve"> 3D orientado a escenas. </w:t>
+      </w:r>
+      <w:proofErr w:type="spellStart"/>
+      <w:r>
+        <w:t>Esta</w:t>
+      </w:r>
+      <w:proofErr w:type="spellEnd"/>
+      <w:r>
+        <w:t xml:space="preserve"> escrito en lenguaje C++ y es software libre. Facilita el acceso a capas inferiores de librerías graficas como pueden ser Direct3D y </w:t>
+      </w:r>
+      <w:proofErr w:type="spellStart"/>
+      <w:r>
+        <w:t>OpenGL</w:t>
+      </w:r>
+      <w:proofErr w:type="spellEnd"/>
+      <w:r>
+        <w:t xml:space="preserve">. </w:t>
+      </w:r>
+      <w:proofErr w:type="spellStart"/>
+      <w:r>
+        <w:t>Ademas</w:t>
+      </w:r>
+      <w:proofErr w:type="spellEnd"/>
+      <w:r>
+        <w:t xml:space="preserve"> es bastante extensible por medio de bibliotecas externas.</w:t>
+      </w:r>
+    </w:p>
+    <w:p>
+      <w:r>
+        <w:t>SDL</w:t>
+      </w:r>
+    </w:p>
+    <w:p>
+      <w:r>
+        <w:t xml:space="preserve">Simple </w:t>
+      </w:r>
+      <w:proofErr w:type="spellStart"/>
+      <w:r>
+        <w:t>DirectMedia</w:t>
+      </w:r>
+      <w:proofErr w:type="spellEnd"/>
+      <w:r>
+        <w:t xml:space="preserve"> </w:t>
+      </w:r>
+      <w:proofErr w:type="spellStart"/>
+      <w:r>
+        <w:t>Layer</w:t>
+      </w:r>
+      <w:proofErr w:type="spellEnd"/>
+      <w:r>
+        <w:t xml:space="preserve"> es una biblioteca para manejo de sonidos en C++. Ha sido usada para dotar al juego de efectos de sonido y música ambiental.</w:t>
+      </w:r>
+    </w:p>
+    <w:p>
+      <w:r>
+        <w:t>OIS</w:t>
+      </w:r>
+    </w:p>
+    <w:p>
+      <w:r>
+        <w:t xml:space="preserve">Librería para control de dispositivos de entrada. Es muy útil a la hora de incluir el control por parte de </w:t>
+      </w:r>
+      <w:proofErr w:type="spellStart"/>
+      <w:r>
+        <w:t>raton</w:t>
+      </w:r>
+      <w:proofErr w:type="spellEnd"/>
+      <w:r>
+        <w:t>, teclado o mandos de juego. Esta biblioteca viene incluida en Ogre de partida.</w:t>
+      </w:r>
+    </w:p>
+    <w:p>
+      <w:r>
+        <w:t>STL</w:t>
+      </w:r>
+    </w:p>
+    <w:p>
+      <w:r>
+        <w:t xml:space="preserve">Completa librería incluida en C++. Muy útiles resultan las diferentes implementaciones de estructuras de datos, como las listas, usadas en el desarrollo </w:t>
+      </w:r>
+      <w:r>
+        <w:t>del presente videojuego</w:t>
+      </w:r>
+      <w:r>
+        <w:t>.</w:t>
+      </w:r>
+      <w:bookmarkStart w:id="4" w:name="_GoBack"/>
       <w:bookmarkEnd w:id="4"/>
     </w:p>
-    <w:p>
-      <w:r>
-        <w:t>TODO</w:t>
-      </w:r>
-    </w:p>
+    <w:p/>
     <w:p>
       <w:r>
         <w:rPr>
@@ -14556,7 +15111,7 @@
   <a:extraClrSchemeLst/>
   <a:extLst>
     <a:ext uri="{05A4C25C-085E-4340-85A3-A5531E510DB2}">
-      <thm15:themeFamily xmlns:thm15="http://schemas.microsoft.com/office/thememl/2012/main" xmlns="" name="Office Theme" id="{62F939B6-93AF-4DB8-9C6B-D6C7DFDC589F}" vid="{4A3C46E8-61CC-4603-A589-7422A47A8E4A}"/>
+      <thm15:themeFamily xmlns="" xmlns:thm15="http://schemas.microsoft.com/office/thememl/2012/main" name="Office Theme" id="{62F939B6-93AF-4DB8-9C6B-D6C7DFDC589F}" vid="{4A3C46E8-61CC-4603-A589-7422A47A8E4A}"/>
     </a:ext>
   </a:extLst>
 </a:theme>
@@ -14567,7 +15122,7 @@
 </file>
 
 <file path=customXml/itemProps1.xml><?xml version="1.0" encoding="utf-8"?>
-<ds:datastoreItem xmlns:ds="http://schemas.openxmlformats.org/officeDocument/2006/customXml" ds:itemID="{9961C8D5-2873-46A1-8DA6-C3D4C111E8E2}">
+<ds:datastoreItem xmlns:ds="http://schemas.openxmlformats.org/officeDocument/2006/customXml" ds:itemID="{080DF4C1-36DA-466B-A786-04D9122BBB5A}">
   <ds:schemaRefs>
     <ds:schemaRef ds:uri="http://schemas.openxmlformats.org/officeDocument/2006/bibliography"/>
   </ds:schemaRefs>

</xml_diff>

<commit_message>
arquitectura a falta de explicar las clases empleadas y diseñadas
</commit_message>
<xml_diff>
--- a/PFC/Codigo/Doc/MakeMake.docx
+++ b/PFC/Codigo/Doc/MakeMake.docx
@@ -3744,6 +3744,33 @@
       </w:r>
     </w:p>
     <w:p>
+      <w:proofErr w:type="spellStart"/>
+      <w:r>
+        <w:t>Bullet</w:t>
+      </w:r>
+      <w:proofErr w:type="spellEnd"/>
+    </w:p>
+    <w:p>
+      <w:proofErr w:type="spellStart"/>
+      <w:r>
+        <w:t>Bullet</w:t>
+      </w:r>
+      <w:proofErr w:type="spellEnd"/>
+      <w:r>
+        <w:t xml:space="preserve"> es una potente biblioteca para </w:t>
+      </w:r>
+      <w:proofErr w:type="spellStart"/>
+      <w:proofErr w:type="gramStart"/>
+      <w:r>
+        <w:t>calculo</w:t>
+      </w:r>
+      <w:proofErr w:type="spellEnd"/>
+      <w:proofErr w:type="gramEnd"/>
+      <w:r>
+        <w:t xml:space="preserve"> de físicas. Esta, usada en conjunto con ogre3D muestra un mundo en tres dimensiones sobre el que actúan fuerzas físicas resultado muy vistoso y real.</w:t>
+      </w:r>
+    </w:p>
+    <w:p>
       <w:r>
         <w:t>SDL</w:t>
       </w:r>
@@ -3776,15 +3803,13 @@
     </w:p>
     <w:p>
       <w:r>
-        <w:t xml:space="preserve">Librería para control de dispositivos de entrada. Es muy útil a la hora de incluir el control por parte de </w:t>
-      </w:r>
-      <w:proofErr w:type="spellStart"/>
-      <w:r>
-        <w:t>raton</w:t>
-      </w:r>
-      <w:proofErr w:type="spellEnd"/>
-      <w:r>
-        <w:t>, teclado o mandos de juego. Esta biblioteca viene incluida en Ogre de partida.</w:t>
+        <w:t>Librería para control de dispositivos de entrada. Es muy útil a la hora de incl</w:t>
+      </w:r>
+      <w:r>
+        <w:t>uir el control por parte de rató</w:t>
+      </w:r>
+      <w:r>
+        <w:t>n, teclado o mandos de juego. Esta biblioteca viene incluida en Ogre de partida.</w:t>
       </w:r>
     </w:p>
     <w:p>
@@ -3802,9 +3827,1300 @@
       <w:r>
         <w:t>.</w:t>
       </w:r>
+    </w:p>
+    <w:p/>
+    <w:p>
+      <w:r>
+        <w:t>Proceso de desarrollo</w:t>
+      </w:r>
+    </w:p>
+    <w:p>
+      <w:r>
+        <w:t>DISEÑO</w:t>
+      </w:r>
+    </w:p>
+    <w:p>
+      <w:r>
+        <w:t>En la fase de diseño de juego se han realizado diversas tareas, que resultan importantes para un futuro cómodo de desarrollo y allanar un camino que se puede volver tortuoso y difícil de completar. Precisamente en el sector del videojuego, no son pocas veces las que ocurre que un desarrollo se alarga en demasía e incluso se cancela por problemas de plazos y por mal diseño inicial.</w:t>
+      </w:r>
+    </w:p>
+    <w:p>
+      <w:r>
+        <w:t>En esta fase se parte de una idea. ¿Qué tipo de juego queremos hacer? Y se barajaron diferentes propuestas, siendo el desarrollo de un juego de puzles con física la que m</w:t>
+      </w:r>
+      <w:r>
+        <w:t>á</w:t>
+      </w:r>
+      <w:r>
+        <w:t>s nos gustó.</w:t>
+      </w:r>
+    </w:p>
+    <w:p>
+      <w:r>
+        <w:t>Con la idea concreta aceptada, el equipo se puso a crear bocetos para plasmar de manera visual cómo debía ser el juego y hacia que había que poner rumbo. Han sido muchos los dibujos y diagramas realizados y con ellos la comprensión del juego entre los integrantes ha sido plena.</w:t>
+      </w:r>
+    </w:p>
+    <w:p>
+      <w:pPr>
+        <w:pStyle w:val="Prrafodelista"/>
+        <w:numPr>
+          <w:ilvl w:val="0"/>
+          <w:numId w:val="7"/>
+        </w:numPr>
+      </w:pPr>
+      <w:proofErr w:type="spellStart"/>
+      <w:r>
+        <w:t>Game</w:t>
+      </w:r>
+      <w:proofErr w:type="spellEnd"/>
+      <w:r>
+        <w:t xml:space="preserve"> concept</w:t>
+      </w:r>
+    </w:p>
+    <w:p>
+      <w:r>
+        <w:t xml:space="preserve">Una vez se tiene idea de qué mostrar en pantalla se crea un </w:t>
+      </w:r>
+      <w:proofErr w:type="spellStart"/>
+      <w:r>
+        <w:t>Game</w:t>
+      </w:r>
+      <w:proofErr w:type="spellEnd"/>
+      <w:r>
+        <w:t xml:space="preserve"> Concept en el cual se explica detalladamente cual es la mecánica del juego poniendo énfasis en la </w:t>
+      </w:r>
+      <w:proofErr w:type="spellStart"/>
+      <w:r>
+        <w:t>jugabilidad</w:t>
+      </w:r>
+      <w:proofErr w:type="spellEnd"/>
+      <w:r>
+        <w:t xml:space="preserve"> y en la diversión del mismo. Se busca con insistencia la idea de que jugar a determinados niveles sea </w:t>
+      </w:r>
+      <w:r>
+        <w:lastRenderedPageBreak/>
+        <w:t>todo un reto para el usuario y le incite a seguir intentándolo una y otra vez para conseguir avanzar.</w:t>
+      </w:r>
+    </w:p>
+    <w:p>
+      <w:r>
+        <w:t>A continuación se detalla la idea de juego.</w:t>
+      </w:r>
+    </w:p>
+    <w:p>
+      <w:r>
+        <w:t>Mundos</w:t>
+      </w:r>
+    </w:p>
+    <w:p>
+      <w:r>
+        <w:t xml:space="preserve">El juego constará de mundos de diferente aspecto. Estos mundos serán creados con efectos característicos para dar variedad a la acción y sumergir </w:t>
+      </w:r>
+      <w:proofErr w:type="spellStart"/>
+      <w:proofErr w:type="gramStart"/>
+      <w:r>
+        <w:t>mas</w:t>
+      </w:r>
+      <w:proofErr w:type="spellEnd"/>
+      <w:proofErr w:type="gramEnd"/>
+      <w:r>
+        <w:t xml:space="preserve"> al jugador. Sobre los mundos puede haber variaciones en fuerzas físicas o iluminación que complican la consecución </w:t>
+      </w:r>
+      <w:proofErr w:type="spellStart"/>
+      <w:r>
+        <w:t>del</w:t>
+      </w:r>
+      <w:proofErr w:type="spellEnd"/>
+      <w:r>
+        <w:t xml:space="preserve"> la meta final.</w:t>
+      </w:r>
+    </w:p>
+    <w:p>
+      <w:r>
+        <w:t>Los mundos están compuestos de niveles.</w:t>
+      </w:r>
+    </w:p>
+    <w:p>
+      <w:r>
+        <w:t>Niveles</w:t>
+      </w:r>
+    </w:p>
+    <w:p>
+      <w:r>
+        <w:t xml:space="preserve">Los niveles son los diferentes retos que se muestran de manera unitaria al jugador. En cada momento el jugador se encontrara jugando un determinado nivel y permanecerá en el hasta completarlo. La solución </w:t>
+      </w:r>
+      <w:proofErr w:type="spellStart"/>
+      <w:r>
+        <w:t>esta</w:t>
+      </w:r>
+      <w:proofErr w:type="spellEnd"/>
+      <w:r>
+        <w:t xml:space="preserve"> en el escenario, un mundo de dimensiones limitadas y del que la única manera de escapar es encontrado la meta que te lleva al siguiente nivel.</w:t>
+      </w:r>
+    </w:p>
+    <w:p>
+      <w:r>
+        <w:t xml:space="preserve">Cada nivel pertenece en exclusiva a un único mundo, y este determina </w:t>
+      </w:r>
+      <w:proofErr w:type="spellStart"/>
+      <w:r>
+        <w:t>que</w:t>
+      </w:r>
+      <w:proofErr w:type="spellEnd"/>
+      <w:r>
+        <w:t xml:space="preserve"> condiciones aparecen en pantalla.</w:t>
+      </w:r>
+    </w:p>
+    <w:p>
+      <w:r>
+        <w:t>Una vez creado un nivel, la intención del equipo es hacer que sea muy sencillo modificar el hecho de que un nivel pertenezca a un mundo u a otro.</w:t>
+      </w:r>
+    </w:p>
+    <w:p>
+      <w:r>
+        <w:t>Personaje</w:t>
+      </w:r>
+    </w:p>
+    <w:p>
+      <w:r>
+        <w:t xml:space="preserve">El personaje principal será manejado por un mando de control o teclado. </w:t>
+      </w:r>
+      <w:proofErr w:type="gramStart"/>
+      <w:r>
+        <w:t>de</w:t>
+      </w:r>
+      <w:proofErr w:type="gramEnd"/>
+      <w:r>
+        <w:t xml:space="preserve"> este modo el jugador se desplazará por el mundo en que se encuentra para descubrir posibles soluciones al puzle. Además tiene la habilidad de saltar.</w:t>
+      </w:r>
+      <w:r>
+        <w:t xml:space="preserve"> El personaje contará con animación a la hora de caminar.</w:t>
+      </w:r>
+    </w:p>
+    <w:p>
+      <w:r>
+        <w:t>Cámara</w:t>
+      </w:r>
+    </w:p>
+    <w:p>
+      <w:r>
+        <w:t xml:space="preserve">La </w:t>
+      </w:r>
+      <w:proofErr w:type="spellStart"/>
+      <w:r>
+        <w:t>camara</w:t>
+      </w:r>
+      <w:proofErr w:type="spellEnd"/>
+      <w:r>
+        <w:t xml:space="preserve"> se convierte en otro personaje del juego. Es de vital importancia, porque se necesitará usar para descubrir ciertas cosas que no se ven en el punto inicial, además de ser de una gran ayuda en el </w:t>
+      </w:r>
+      <w:proofErr w:type="spellStart"/>
+      <w:proofErr w:type="gramStart"/>
+      <w:r>
+        <w:t>calculo</w:t>
+      </w:r>
+      <w:proofErr w:type="spellEnd"/>
+      <w:proofErr w:type="gramEnd"/>
+      <w:r>
+        <w:t xml:space="preserve"> de distancias entre objetos que están en diferente posición de profundidad.</w:t>
+      </w:r>
+    </w:p>
+    <w:p>
+      <w:r>
+        <w:t>Historia</w:t>
+      </w:r>
+    </w:p>
+    <w:p>
+      <w:r>
+        <w:t>Se crea una pequeña justificación de porque el personaje se encuentra con este problema y que debe hacer para solucionarlo. Por tanto se crea un camino lineal desd</w:t>
+      </w:r>
+      <w:r>
+        <w:t>e la pantalla inicial hasta la ú</w:t>
+      </w:r>
+      <w:r>
+        <w:t xml:space="preserve">ltima pantalla, de tal modo que el personaje no puede volver a pantallas anteriores y únicamente puede avanzar hasta la consecución del </w:t>
+      </w:r>
+      <w:proofErr w:type="gramStart"/>
+      <w:r>
+        <w:t>ultimo</w:t>
+      </w:r>
+      <w:proofErr w:type="gramEnd"/>
+      <w:r>
+        <w:t xml:space="preserve"> puzle.</w:t>
+      </w:r>
+    </w:p>
+    <w:p>
+      <w:r>
+        <w:t>Atrezo</w:t>
+      </w:r>
+    </w:p>
+    <w:p>
+      <w:r>
+        <w:t>Se dota a los mundos de varios objetos inertes que darán morfologías distintas a los distintos niveles. Con estos element</w:t>
+      </w:r>
+      <w:r>
+        <w:t>os el personaje interactú</w:t>
+      </w:r>
+      <w:r>
+        <w:t>a colisionando. No puede traspasarlos pero puede hacer uso de ellos para alcanzar niveles de una altura superior a su capacidad de salto. Estos bl</w:t>
+      </w:r>
+      <w:r>
+        <w:t>oques pertenecen al nivel y jamá</w:t>
+      </w:r>
+      <w:r>
+        <w:t>s se destruyen y tendrán un aspecto acorde con el mundo al que pertenecen.</w:t>
+      </w:r>
+    </w:p>
+    <w:p>
+      <w:r>
+        <w:lastRenderedPageBreak/>
+        <w:t>Objetos interactivos</w:t>
+      </w:r>
+    </w:p>
+    <w:p>
+      <w:r>
+        <w:t xml:space="preserve">Para la consecución de su meta, el personaje puede y debe usar ciertos elementos del escenario que se le presentan. Puede necesitarlos o no, pero son un arma muy útil para pensar en posibles soluciones. Además se puede dotar al nivel de elementos </w:t>
+      </w:r>
+      <w:proofErr w:type="spellStart"/>
+      <w:r>
+        <w:t>spare</w:t>
+      </w:r>
+      <w:proofErr w:type="spellEnd"/>
+      <w:r>
+        <w:t>, que no se necesitan, pero puedes hacer las labores de despistar al jugador para que no vea tan fácil la solución.</w:t>
+      </w:r>
+    </w:p>
+    <w:p>
+      <w:r>
+        <w:t>Meta</w:t>
+      </w:r>
+    </w:p>
+    <w:p>
+      <w:r>
+        <w:t>El objetivo del personaje es conseguir llegar a la meta. Una vez en ella se tele</w:t>
+      </w:r>
+      <w:r>
+        <w:t>-</w:t>
+      </w:r>
+      <w:r>
+        <w:t>transporta</w:t>
+      </w:r>
+      <w:r>
+        <w:t>rá</w:t>
+      </w:r>
+      <w:r>
+        <w:t xml:space="preserve"> a la siguiente fase. Normalmente la meta estará claramente mostrada, pero puede ocurrir en escenarios que este oculta y haya que buscarla.</w:t>
+      </w:r>
+    </w:p>
+    <w:p/>
+    <w:p>
+      <w:r>
+        <w:t>---</w:t>
+      </w:r>
+    </w:p>
+    <w:p>
+      <w:pPr>
+        <w:pStyle w:val="Prrafodelista"/>
+        <w:numPr>
+          <w:ilvl w:val="0"/>
+          <w:numId w:val="7"/>
+        </w:numPr>
+      </w:pPr>
+      <w:r>
+        <w:t xml:space="preserve">Diseño de solución software. Una vez se </w:t>
+      </w:r>
+      <w:r>
+        <w:t>tiene claro que se quiere alcanz</w:t>
+      </w:r>
+      <w:r>
+        <w:t>ar, se puede ir pensando en dar solución de diseño software. Qué clases habría que diseñar, como interactúan unas con otras, y que funcionalidades son deseables, son preguntas que hay que responder en este momento del desarrollo. No obsta</w:t>
+      </w:r>
+      <w:r>
+        <w:t>nte, no hace falta ser muy explí</w:t>
+      </w:r>
+      <w:r>
+        <w:t>cito, ya que los continuos cambios que se esperan en un desarrollo de este tipo puede hacer variar el diseño inicial y hay que estar preparado para ello.</w:t>
+      </w:r>
+    </w:p>
+    <w:p>
+      <w:pPr>
+        <w:pStyle w:val="Prrafodelista"/>
+        <w:numPr>
+          <w:ilvl w:val="0"/>
+          <w:numId w:val="7"/>
+        </w:numPr>
+      </w:pPr>
+      <w:r>
+        <w:t>Creació</w:t>
+      </w:r>
+      <w:r>
+        <w:t>n de modelos de primeras etapas. Inicialmente, antes de ponerse a implementar se tiene</w:t>
+      </w:r>
+      <w:r>
+        <w:t xml:space="preserve"> que contar con los recursos grá</w:t>
+      </w:r>
+      <w:r>
+        <w:t>ficos necesarios para poder desarrollar y hacer pruebas. Estos modelos iniciales son simples cajas cuadradas de colores. Esto es típico del desarrollo de videojuegos o de la animación por computador. Inicialmente se trabaja con elementos en bruto, y sin detallar, para finalmente dar el toque final para que quede de la forma deseada.</w:t>
+      </w:r>
+    </w:p>
+    <w:p>
+      <w:pPr>
+        <w:pStyle w:val="Prrafodelista"/>
+      </w:pPr>
+    </w:p>
+    <w:p>
+      <w:r>
+        <w:t>IMPLEMENTACION</w:t>
+      </w:r>
+    </w:p>
+    <w:p>
+      <w:r>
+        <w:t xml:space="preserve">La </w:t>
+      </w:r>
+      <w:proofErr w:type="spellStart"/>
+      <w:r>
+        <w:t>linea</w:t>
+      </w:r>
+      <w:proofErr w:type="spellEnd"/>
+      <w:r>
+        <w:t xml:space="preserve"> temporal de desarrollo ha sido la siguiente:</w:t>
+      </w:r>
+    </w:p>
+    <w:p>
+      <w:pPr>
+        <w:pStyle w:val="Prrafodelista"/>
+        <w:numPr>
+          <w:ilvl w:val="0"/>
+          <w:numId w:val="7"/>
+        </w:numPr>
+      </w:pPr>
+      <w:r>
+        <w:t xml:space="preserve">Esqueleto: </w:t>
+      </w:r>
+      <w:r>
+        <w:t>Creació</w:t>
+      </w:r>
+      <w:r>
+        <w:t>n del esqueleto del juego basado en estados: Se debe partir de un punto inicial. Para ello se implementa un esqueleto de juego básico con estados en el que no pasa nada. Solo hay movimiento entre estados. Para el cambio de estados se usa el teclado y por ello la librería OIS. Esta librería viene con O</w:t>
+      </w:r>
+      <w:r>
+        <w:t>gre, como ya se comentó</w:t>
+      </w:r>
+      <w:r>
+        <w:t xml:space="preserve"> con anterioridad.</w:t>
+      </w:r>
+    </w:p>
+    <w:p>
+      <w:pPr>
+        <w:pStyle w:val="Prrafodelista"/>
+        <w:numPr>
+          <w:ilvl w:val="0"/>
+          <w:numId w:val="7"/>
+        </w:numPr>
+      </w:pPr>
+      <w:r>
+        <w:t xml:space="preserve">Mundo inicial. Se crea un mundo inicial, compuesto por un cubo de dimensiones suficientemente grandes como para albergar sobre </w:t>
+      </w:r>
+      <w:proofErr w:type="gramStart"/>
+      <w:r>
+        <w:t>el otros objetos</w:t>
+      </w:r>
+      <w:proofErr w:type="gramEnd"/>
+      <w:r>
+        <w:t xml:space="preserve">. Las dimensiones serán 15x6x15 como base de unidad la de un cubo estándar que poblara el escenario. Una vez creado se muestra haciendo uso del motor de </w:t>
+      </w:r>
+      <w:proofErr w:type="spellStart"/>
+      <w:r>
+        <w:t>renderizado</w:t>
+      </w:r>
+      <w:proofErr w:type="spellEnd"/>
+      <w:r>
+        <w:t>.</w:t>
+      </w:r>
+    </w:p>
+    <w:p>
+      <w:pPr>
+        <w:pStyle w:val="Prrafodelista"/>
+        <w:numPr>
+          <w:ilvl w:val="0"/>
+          <w:numId w:val="7"/>
+        </w:numPr>
+      </w:pPr>
+      <w:r>
+        <w:t>Personaje: Tras la creación del mundo inicial se añade un cubo que representa al personaje. Este se posará encima del mundo y estará capacitado de movimiento a través de dicho escenario. Para el movimiento se tiene especial cuidado de usar un delta de tiempo para que en todos los sistemas el personaje de la misma sensación a la hora de moverse, y camine a la misma velocidad.</w:t>
+      </w:r>
+    </w:p>
+    <w:p>
+      <w:pPr>
+        <w:pStyle w:val="Prrafodelista"/>
+        <w:numPr>
+          <w:ilvl w:val="0"/>
+          <w:numId w:val="7"/>
+        </w:numPr>
+      </w:pPr>
+      <w:r>
+        <w:t xml:space="preserve">Cámara: Se incluye la funcionalidad de la </w:t>
+      </w:r>
+      <w:proofErr w:type="spellStart"/>
+      <w:r>
+        <w:t>camara</w:t>
+      </w:r>
+      <w:proofErr w:type="spellEnd"/>
+      <w:r>
+        <w:t xml:space="preserve">. Inicialmente la </w:t>
+      </w:r>
+      <w:proofErr w:type="spellStart"/>
+      <w:r>
+        <w:t>camara</w:t>
+      </w:r>
+      <w:proofErr w:type="spellEnd"/>
+      <w:r>
+        <w:t xml:space="preserve"> gira sin topes. Puedes hacerla girar y se mueve de un lado a otro.</w:t>
+      </w:r>
+    </w:p>
+    <w:p>
+      <w:pPr>
+        <w:pStyle w:val="Prrafodelista"/>
+        <w:numPr>
+          <w:ilvl w:val="0"/>
+          <w:numId w:val="7"/>
+        </w:numPr>
+      </w:pPr>
+      <w:r>
+        <w:lastRenderedPageBreak/>
+        <w:t xml:space="preserve">Se dota al personaje de salto y además se hace el movimiento en relación a la </w:t>
+      </w:r>
+      <w:proofErr w:type="spellStart"/>
+      <w:r>
+        <w:t>camara</w:t>
+      </w:r>
+      <w:proofErr w:type="spellEnd"/>
+      <w:r>
+        <w:t xml:space="preserve"> que lo </w:t>
+      </w:r>
+      <w:proofErr w:type="spellStart"/>
+      <w:r>
+        <w:t>esta</w:t>
+      </w:r>
+      <w:proofErr w:type="spellEnd"/>
+      <w:r>
+        <w:t xml:space="preserve"> enfocando, para que siempre podamos mover al personaje para la dirección respecto de nuestra visión.</w:t>
+      </w:r>
+    </w:p>
+    <w:p>
+      <w:pPr>
+        <w:pStyle w:val="Prrafodelista"/>
+        <w:numPr>
+          <w:ilvl w:val="0"/>
+          <w:numId w:val="7"/>
+        </w:numPr>
+      </w:pPr>
+      <w:r>
+        <w:t>Se añade la clase Actor, que será la base para construir todos los elementos que aparecen en pantalla tanto si son interactivos como si no lo son.</w:t>
+      </w:r>
+    </w:p>
+    <w:p>
+      <w:pPr>
+        <w:pStyle w:val="Prrafodelista"/>
+        <w:numPr>
+          <w:ilvl w:val="0"/>
+          <w:numId w:val="7"/>
+        </w:numPr>
+      </w:pPr>
+      <w:r>
+        <w:t xml:space="preserve">Se añade </w:t>
+      </w:r>
+      <w:proofErr w:type="spellStart"/>
+      <w:r>
+        <w:t>MakeCamera</w:t>
+      </w:r>
+      <w:proofErr w:type="spellEnd"/>
+      <w:r>
+        <w:t xml:space="preserve"> para el control de la cámara. Mediante esta clase se dotará al juego de una </w:t>
+      </w:r>
+      <w:proofErr w:type="spellStart"/>
+      <w:r>
+        <w:t>camara</w:t>
+      </w:r>
+      <w:proofErr w:type="spellEnd"/>
+      <w:r>
+        <w:t xml:space="preserve"> que se mueve en 4 posiciones que corresponden con las 4 caras de la escena. </w:t>
+      </w:r>
+      <w:proofErr w:type="spellStart"/>
+      <w:r>
+        <w:t>Ademas</w:t>
+      </w:r>
+      <w:proofErr w:type="spellEnd"/>
+      <w:r>
+        <w:t xml:space="preserve"> se añade animación entre punto y punto para dar un efecto </w:t>
+      </w:r>
+      <w:proofErr w:type="spellStart"/>
+      <w:proofErr w:type="gramStart"/>
+      <w:r>
+        <w:t>mas</w:t>
+      </w:r>
+      <w:proofErr w:type="spellEnd"/>
+      <w:proofErr w:type="gramEnd"/>
+      <w:r>
+        <w:t xml:space="preserve"> llamativo al cambio de </w:t>
+      </w:r>
+      <w:proofErr w:type="spellStart"/>
+      <w:r>
+        <w:t>camara</w:t>
+      </w:r>
+      <w:proofErr w:type="spellEnd"/>
+      <w:r>
+        <w:t>.</w:t>
+      </w:r>
+    </w:p>
+    <w:p>
+      <w:pPr>
+        <w:pStyle w:val="Prrafodelista"/>
+      </w:pPr>
+      <w:r>
+        <w:t xml:space="preserve">El movimiento de la </w:t>
+      </w:r>
+      <w:proofErr w:type="spellStart"/>
+      <w:r>
+        <w:t>camara</w:t>
+      </w:r>
+      <w:proofErr w:type="spellEnd"/>
+      <w:r>
+        <w:t xml:space="preserve"> lo hace en una circunferencia. </w:t>
+      </w:r>
+      <w:r>
+        <w:t xml:space="preserve">Al pulsar el cambio, la </w:t>
+      </w:r>
+      <w:proofErr w:type="spellStart"/>
+      <w:r>
+        <w:t>camara</w:t>
+      </w:r>
+      <w:proofErr w:type="spellEnd"/>
+      <w:r>
+        <w:t xml:space="preserve"> se mueve en pequeños </w:t>
+      </w:r>
+      <w:proofErr w:type="spellStart"/>
+      <w:r>
+        <w:t>angulos</w:t>
+      </w:r>
+      <w:proofErr w:type="spellEnd"/>
+      <w:r>
+        <w:t xml:space="preserve"> hasta alcanzar un </w:t>
+      </w:r>
+      <w:proofErr w:type="spellStart"/>
+      <w:r>
+        <w:t>angulo</w:t>
+      </w:r>
+      <w:proofErr w:type="spellEnd"/>
+      <w:r>
+        <w:t xml:space="preserve"> de 90 que corresponde con el siguiente punto clave.</w:t>
+      </w:r>
+    </w:p>
+    <w:p>
+      <w:pPr>
+        <w:pStyle w:val="Prrafodelista"/>
+      </w:pPr>
+      <w:r>
+        <w:t xml:space="preserve">La </w:t>
+      </w:r>
+      <w:proofErr w:type="spellStart"/>
+      <w:r>
+        <w:t>camara</w:t>
+      </w:r>
+      <w:proofErr w:type="spellEnd"/>
+      <w:r>
+        <w:t xml:space="preserve"> siempre estará mirando al centro del escenario, para no perder detalle.</w:t>
+      </w:r>
+    </w:p>
+    <w:p>
+      <w:pPr>
+        <w:pStyle w:val="Prrafodelista"/>
+        <w:numPr>
+          <w:ilvl w:val="0"/>
+          <w:numId w:val="7"/>
+        </w:numPr>
+      </w:pPr>
+      <w:r>
+        <w:t xml:space="preserve">El desarrollo de estos primeros pasos se hace poco vistoso al usar modelos de colores. </w:t>
+      </w:r>
+      <w:proofErr w:type="spellStart"/>
+      <w:r>
+        <w:t>Asi</w:t>
+      </w:r>
+      <w:proofErr w:type="spellEnd"/>
+      <w:r>
+        <w:t xml:space="preserve"> pues, para tener algo </w:t>
+      </w:r>
+      <w:r>
+        <w:t>con mejor aspecto</w:t>
+      </w:r>
+      <w:r>
+        <w:t xml:space="preserve"> que mostrar en las reuniones de coordinación, se mejoran las texturas y se añade al personaje modelado. </w:t>
+      </w:r>
+      <w:proofErr w:type="spellStart"/>
+      <w:r>
+        <w:t>Ademas</w:t>
+      </w:r>
+      <w:proofErr w:type="spellEnd"/>
+      <w:r>
+        <w:t xml:space="preserve"> se añade un </w:t>
+      </w:r>
+      <w:proofErr w:type="spellStart"/>
+      <w:r>
+        <w:t>skyBox</w:t>
+      </w:r>
+      <w:proofErr w:type="spellEnd"/>
+      <w:r>
+        <w:t xml:space="preserve"> que será lo que se muestre de fondo en los mundos.</w:t>
+      </w:r>
+    </w:p>
+    <w:p>
+      <w:pPr>
+        <w:pStyle w:val="Prrafodelista"/>
+        <w:numPr>
+          <w:ilvl w:val="0"/>
+          <w:numId w:val="7"/>
+        </w:numPr>
+      </w:pPr>
+      <w:r>
+        <w:t>Se generaliza la inclusión de actores para que solo se necesite hacer una llamada para incluirlos en la escena. Una única función se encargara de situar a cada actor, dependiendo de su posición y tipo en la escena.</w:t>
+      </w:r>
+    </w:p>
+    <w:p>
+      <w:pPr>
+        <w:pStyle w:val="Prrafodelista"/>
+        <w:numPr>
+          <w:ilvl w:val="0"/>
+          <w:numId w:val="7"/>
+        </w:numPr>
+      </w:pPr>
+      <w:r>
+        <w:t>Se añade la orientación del personaje. Según para donde camine, ahora se orienta el nodo que contiene al personaje principal en la dirección en la que camina.</w:t>
+      </w:r>
+    </w:p>
+    <w:p>
+      <w:pPr>
+        <w:pStyle w:val="Prrafodelista"/>
+        <w:numPr>
+          <w:ilvl w:val="0"/>
+          <w:numId w:val="7"/>
+        </w:numPr>
+      </w:pPr>
+      <w:r>
+        <w:t xml:space="preserve">Se añaden las sombras a la escena. Mejora la sensación de juego y da un aspecto </w:t>
+      </w:r>
+      <w:proofErr w:type="spellStart"/>
+      <w:proofErr w:type="gramStart"/>
+      <w:r>
+        <w:t>mas</w:t>
+      </w:r>
+      <w:proofErr w:type="spellEnd"/>
+      <w:proofErr w:type="gramEnd"/>
+      <w:r>
+        <w:t xml:space="preserve"> amigable.</w:t>
+      </w:r>
+    </w:p>
+    <w:p>
+      <w:pPr>
+        <w:pStyle w:val="Prrafodelista"/>
+        <w:numPr>
+          <w:ilvl w:val="0"/>
+          <w:numId w:val="7"/>
+        </w:numPr>
+      </w:pPr>
+      <w:r>
+        <w:t xml:space="preserve">Se añaden las partículas de caminar de </w:t>
+      </w:r>
+      <w:proofErr w:type="spellStart"/>
+      <w:r>
+        <w:t>nori</w:t>
+      </w:r>
+      <w:proofErr w:type="spellEnd"/>
+      <w:r>
+        <w:t xml:space="preserve">. A la hora de andar y de saltar y caer, </w:t>
+      </w:r>
+      <w:proofErr w:type="spellStart"/>
+      <w:r>
+        <w:t>nori</w:t>
+      </w:r>
+      <w:proofErr w:type="spellEnd"/>
+      <w:r>
+        <w:t xml:space="preserve"> genera unas partículas de polvo que resultan vistosas y claras.</w:t>
+      </w:r>
+    </w:p>
+    <w:p>
+      <w:pPr>
+        <w:pStyle w:val="Prrafodelista"/>
+        <w:numPr>
+          <w:ilvl w:val="0"/>
+          <w:numId w:val="7"/>
+        </w:numPr>
+      </w:pPr>
+      <w:r>
+        <w:t xml:space="preserve">Estado del personaje. En este momento se incluye el estado para saber si el personaje se encuentra </w:t>
+      </w:r>
+      <w:proofErr w:type="spellStart"/>
+      <w:r>
+        <w:t>callendo</w:t>
+      </w:r>
+      <w:proofErr w:type="spellEnd"/>
+      <w:r>
+        <w:t>, saltando, parado o caminando. Será necesario para distintos eventos.</w:t>
+      </w:r>
+    </w:p>
+    <w:p>
+      <w:pPr>
+        <w:pStyle w:val="Prrafodelista"/>
+        <w:numPr>
+          <w:ilvl w:val="0"/>
+          <w:numId w:val="7"/>
+        </w:numPr>
+      </w:pPr>
+      <w:r>
+        <w:t xml:space="preserve">se crea el método </w:t>
+      </w:r>
+      <w:proofErr w:type="spellStart"/>
+      <w:r>
+        <w:t>updateState</w:t>
+      </w:r>
+      <w:proofErr w:type="spellEnd"/>
+      <w:r>
+        <w:t xml:space="preserve"> en el actor para controlar el estado en que se encuentra cada actor.</w:t>
+      </w:r>
+    </w:p>
+    <w:p>
+      <w:pPr>
+        <w:pStyle w:val="Prrafodelista"/>
+        <w:numPr>
+          <w:ilvl w:val="0"/>
+          <w:numId w:val="7"/>
+        </w:numPr>
+      </w:pPr>
+      <w:r>
+        <w:t>Se crean los modelos finales de todos los elementos del juego.</w:t>
+      </w:r>
+    </w:p>
+    <w:p>
+      <w:pPr>
+        <w:pStyle w:val="Prrafodelista"/>
+        <w:numPr>
+          <w:ilvl w:val="0"/>
+          <w:numId w:val="7"/>
+        </w:numPr>
+      </w:pPr>
+      <w:r>
+        <w:t>Se añade la funcionalidad para manejo de mando de control de la consola de videojuegos Xbox.</w:t>
+      </w:r>
+    </w:p>
+    <w:p>
+      <w:pPr>
+        <w:pStyle w:val="Prrafodelista"/>
+        <w:numPr>
+          <w:ilvl w:val="0"/>
+          <w:numId w:val="7"/>
+        </w:numPr>
+      </w:pPr>
+      <w:r>
+        <w:t>Se crean texturas para los objetos poniendo especial atención en la textura transparente de los objetos invisibles.</w:t>
+      </w:r>
+    </w:p>
+    <w:p>
+      <w:pPr>
+        <w:pStyle w:val="Prrafodelista"/>
+        <w:numPr>
+          <w:ilvl w:val="0"/>
+          <w:numId w:val="7"/>
+        </w:numPr>
+      </w:pPr>
+      <w:r>
+        <w:t xml:space="preserve">Se añade la gestión de colisiones entre elementos. El personaje pulsa interruptores, detecta la meta, destroza bloques al subirse en ellos y mueve piedras. Además los interruptores también son pulsados con piedras y las piedras rompen a las </w:t>
+      </w:r>
+      <w:proofErr w:type="spellStart"/>
+      <w:r>
+        <w:t>fragiles</w:t>
+      </w:r>
+      <w:proofErr w:type="spellEnd"/>
+      <w:r>
+        <w:t xml:space="preserve"> si se ponen encima.</w:t>
+      </w:r>
+    </w:p>
+    <w:p>
+      <w:pPr>
+        <w:pStyle w:val="Prrafodelista"/>
+        <w:numPr>
+          <w:ilvl w:val="0"/>
+          <w:numId w:val="7"/>
+        </w:numPr>
+      </w:pPr>
+      <w:r>
+        <w:t>Se añade una lista de actores para tener claro que hay en la escena.</w:t>
+      </w:r>
+    </w:p>
+    <w:p>
+      <w:pPr>
+        <w:pStyle w:val="Prrafodelista"/>
+        <w:numPr>
+          <w:ilvl w:val="0"/>
+          <w:numId w:val="7"/>
+        </w:numPr>
+      </w:pPr>
+      <w:r>
+        <w:t xml:space="preserve">Se añaden </w:t>
+      </w:r>
+      <w:proofErr w:type="spellStart"/>
+      <w:r>
+        <w:t>flags</w:t>
+      </w:r>
+      <w:proofErr w:type="spellEnd"/>
+      <w:r>
+        <w:t xml:space="preserve"> para control del tipo de objeto a la hora de colisionar.</w:t>
+      </w:r>
+    </w:p>
+    <w:p>
+      <w:pPr>
+        <w:pStyle w:val="Prrafodelista"/>
+        <w:numPr>
+          <w:ilvl w:val="0"/>
+          <w:numId w:val="7"/>
+        </w:numPr>
+      </w:pPr>
+      <w:r>
+        <w:t>Se crean nuevas texturas para nuevos mundos y objetos.</w:t>
+      </w:r>
+    </w:p>
+    <w:p>
+      <w:pPr>
+        <w:pStyle w:val="Prrafodelista"/>
+        <w:numPr>
+          <w:ilvl w:val="0"/>
+          <w:numId w:val="7"/>
+        </w:numPr>
+      </w:pPr>
+      <w:r>
+        <w:t>Se añade un atributo a la clase actor, _</w:t>
+      </w:r>
+      <w:proofErr w:type="spellStart"/>
+      <w:r>
+        <w:t>actived</w:t>
+      </w:r>
+      <w:proofErr w:type="spellEnd"/>
+      <w:r>
+        <w:t xml:space="preserve"> para determinar </w:t>
+      </w:r>
+      <w:proofErr w:type="spellStart"/>
+      <w:r>
+        <w:t>cuando</w:t>
+      </w:r>
+      <w:proofErr w:type="spellEnd"/>
+      <w:r>
+        <w:t xml:space="preserve"> dicho actor espera una determinada acción.</w:t>
+      </w:r>
+    </w:p>
+    <w:p>
+      <w:pPr>
+        <w:pStyle w:val="Prrafodelista"/>
+        <w:numPr>
+          <w:ilvl w:val="0"/>
+          <w:numId w:val="7"/>
+        </w:numPr>
+      </w:pPr>
+      <w:r>
+        <w:t>Se añade a la clase Actor un contador para programar eventos, como por ejemplo la destrucción de una piedra frágil.</w:t>
+      </w:r>
+    </w:p>
+    <w:p>
+      <w:pPr>
+        <w:pStyle w:val="Prrafodelista"/>
+        <w:numPr>
+          <w:ilvl w:val="0"/>
+          <w:numId w:val="7"/>
+        </w:numPr>
+      </w:pPr>
+      <w:r>
+        <w:t>Se añaden las partículas para la eliminación de las piedras frágiles.</w:t>
+      </w:r>
+    </w:p>
+    <w:p>
+      <w:pPr>
+        <w:pStyle w:val="Prrafodelista"/>
+        <w:numPr>
+          <w:ilvl w:val="0"/>
+          <w:numId w:val="7"/>
+        </w:numPr>
+      </w:pPr>
+      <w:r>
+        <w:lastRenderedPageBreak/>
+        <w:t>Se añade el método de generación de partículas para un actor. Es el propio actor el que genera sus propias partículas dependiendo de la acción que acontece.</w:t>
+      </w:r>
+    </w:p>
+    <w:p>
+      <w:pPr>
+        <w:pStyle w:val="Prrafodelista"/>
+        <w:numPr>
+          <w:ilvl w:val="0"/>
+          <w:numId w:val="7"/>
+        </w:numPr>
+      </w:pPr>
+      <w:r>
+        <w:t>Se hacen diversas modificaciones sobre el material de los bloques transparentes para conseguir una transparencia limpia y sin sombras.</w:t>
+      </w:r>
+    </w:p>
+    <w:p>
+      <w:pPr>
+        <w:pStyle w:val="Prrafodelista"/>
+        <w:numPr>
+          <w:ilvl w:val="0"/>
+          <w:numId w:val="7"/>
+        </w:numPr>
+      </w:pPr>
+      <w:r>
+        <w:t xml:space="preserve">Se añaden las partículas para la meta. Cuando el personaje consigue terminar la pantalla, se generan partículas en vertical como si se tratase de un </w:t>
+      </w:r>
+      <w:proofErr w:type="spellStart"/>
+      <w:r>
+        <w:t>teletransportador</w:t>
+      </w:r>
+      <w:proofErr w:type="spellEnd"/>
+      <w:r>
+        <w:t>.</w:t>
+      </w:r>
+    </w:p>
+    <w:p>
+      <w:pPr>
+        <w:pStyle w:val="Prrafodelista"/>
+        <w:numPr>
+          <w:ilvl w:val="0"/>
+          <w:numId w:val="7"/>
+        </w:numPr>
+      </w:pPr>
+      <w:r>
+        <w:t xml:space="preserve">Se añade la funcionalidad de </w:t>
+      </w:r>
+      <w:proofErr w:type="spellStart"/>
+      <w:r>
+        <w:t>Restart</w:t>
+      </w:r>
+      <w:proofErr w:type="spellEnd"/>
+      <w:r>
+        <w:t>. Cuando el jugador crea imposible conseguir la meta, podrá usar esta funcionalidad para resetear el nivel.</w:t>
+      </w:r>
+    </w:p>
+    <w:p>
+      <w:pPr>
+        <w:pStyle w:val="Prrafodelista"/>
+        <w:numPr>
+          <w:ilvl w:val="0"/>
+          <w:numId w:val="7"/>
+        </w:numPr>
+      </w:pPr>
+      <w:r>
+        <w:t xml:space="preserve">Desarrollo de consecución de meta. Cuando el jugador entra en contacto con la meta, se bloquea su control y se genera una animación que indica que se ha conseguido llegar al final del nivel. Además se </w:t>
+      </w:r>
+      <w:proofErr w:type="spellStart"/>
+      <w:r>
+        <w:t>efectua</w:t>
+      </w:r>
+      <w:proofErr w:type="spellEnd"/>
+      <w:r>
+        <w:t xml:space="preserve"> un </w:t>
+      </w:r>
+      <w:proofErr w:type="spellStart"/>
+      <w:r>
+        <w:t>clean</w:t>
+      </w:r>
+      <w:proofErr w:type="spellEnd"/>
+      <w:r>
+        <w:t xml:space="preserve"> en </w:t>
+      </w:r>
+      <w:proofErr w:type="spellStart"/>
+      <w:r>
+        <w:t>bullet</w:t>
+      </w:r>
+      <w:proofErr w:type="spellEnd"/>
+      <w:r>
+        <w:t xml:space="preserve"> para que el personaje no tome comportamientos extraños al conseguir la meta.</w:t>
+      </w:r>
+    </w:p>
+    <w:p>
+      <w:pPr>
+        <w:pStyle w:val="Prrafodelista"/>
+        <w:numPr>
+          <w:ilvl w:val="0"/>
+          <w:numId w:val="7"/>
+        </w:numPr>
+      </w:pPr>
+      <w:r>
+        <w:t>Se añade el método que crea el mundo por el que vamos. Cada mundo contendrá unas características muy claras.</w:t>
+      </w:r>
+    </w:p>
+    <w:p>
+      <w:pPr>
+        <w:pStyle w:val="Prrafodelista"/>
+        <w:numPr>
+          <w:ilvl w:val="0"/>
+          <w:numId w:val="7"/>
+        </w:numPr>
+      </w:pPr>
+      <w:r>
+        <w:t xml:space="preserve">Se añaden las clases </w:t>
+      </w:r>
+      <w:proofErr w:type="spellStart"/>
+      <w:r>
+        <w:t>Stage</w:t>
+      </w:r>
+      <w:proofErr w:type="spellEnd"/>
+      <w:r>
+        <w:t xml:space="preserve"> y </w:t>
+      </w:r>
+      <w:proofErr w:type="spellStart"/>
+      <w:r>
+        <w:t>World</w:t>
+      </w:r>
+      <w:proofErr w:type="spellEnd"/>
+      <w:r>
+        <w:t xml:space="preserve"> para controlar y almacenar </w:t>
+      </w:r>
+      <w:proofErr w:type="spellStart"/>
+      <w:r>
+        <w:t>informacion</w:t>
+      </w:r>
+      <w:proofErr w:type="spellEnd"/>
+      <w:r>
+        <w:t xml:space="preserve"> de cada nivel y mundo.</w:t>
+      </w:r>
+    </w:p>
+    <w:p>
+      <w:pPr>
+        <w:pStyle w:val="Prrafodelista"/>
+        <w:numPr>
+          <w:ilvl w:val="0"/>
+          <w:numId w:val="7"/>
+        </w:numPr>
+      </w:pPr>
+      <w:r>
+        <w:t>Se crea un generador de niveles por medio de matrices 3D. ahora hacer un nivel es sencillo. Hay que rellenar una plantilla de texto.</w:t>
+      </w:r>
+    </w:p>
+    <w:p>
+      <w:pPr>
+        <w:pStyle w:val="Prrafodelista"/>
+        <w:numPr>
+          <w:ilvl w:val="0"/>
+          <w:numId w:val="7"/>
+        </w:numPr>
+      </w:pPr>
+      <w:r>
+        <w:t>Se añade la funcionalidad de guardado y carga de progreso del jugador.</w:t>
+      </w:r>
+    </w:p>
+    <w:p>
+      <w:pPr>
+        <w:pStyle w:val="Prrafodelista"/>
+        <w:numPr>
+          <w:ilvl w:val="0"/>
+          <w:numId w:val="7"/>
+        </w:numPr>
+      </w:pPr>
+      <w:r>
+        <w:t>Se crea un mapa para que el jugador vea su progreso al inicio y entre fases. Además se muestra al personaje sobre el mundo en el que se encuentra.</w:t>
+      </w:r>
+    </w:p>
+    <w:p>
+      <w:pPr>
+        <w:pStyle w:val="Prrafodelista"/>
+        <w:numPr>
+          <w:ilvl w:val="0"/>
+          <w:numId w:val="7"/>
+        </w:numPr>
+      </w:pPr>
+      <w:r>
+        <w:t>Se añade sonido a la escena. En principio se añaden los sonidos para los eventos de juego, como salto, caminar o colisiones con diferentes objetos.</w:t>
+      </w:r>
+    </w:p>
+    <w:p>
+      <w:pPr>
+        <w:pStyle w:val="Prrafodelista"/>
+        <w:numPr>
+          <w:ilvl w:val="0"/>
+          <w:numId w:val="7"/>
+        </w:numPr>
+      </w:pPr>
+      <w:r>
+        <w:t xml:space="preserve">Se añade el método </w:t>
+      </w:r>
+      <w:proofErr w:type="spellStart"/>
+      <w:r>
+        <w:t>Dead</w:t>
+      </w:r>
+      <w:proofErr w:type="spellEnd"/>
+      <w:r>
+        <w:t xml:space="preserve"> para detección de eliminación del actor y obrar en consecuencia dependiendo de </w:t>
+      </w:r>
+      <w:proofErr w:type="spellStart"/>
+      <w:r>
+        <w:t>que</w:t>
+      </w:r>
+      <w:proofErr w:type="spellEnd"/>
+      <w:r>
+        <w:t xml:space="preserve"> tipo de actor sea.</w:t>
+      </w:r>
+    </w:p>
+    <w:p>
+      <w:pPr>
+        <w:pStyle w:val="Prrafodelista"/>
+        <w:numPr>
+          <w:ilvl w:val="0"/>
+          <w:numId w:val="7"/>
+        </w:numPr>
+      </w:pPr>
+      <w:r>
+        <w:t xml:space="preserve">Se crea una animación para la </w:t>
+      </w:r>
+      <w:proofErr w:type="spellStart"/>
+      <w:r>
+        <w:t>splash</w:t>
+      </w:r>
+      <w:proofErr w:type="spellEnd"/>
+      <w:r>
+        <w:t xml:space="preserve"> </w:t>
+      </w:r>
+      <w:proofErr w:type="spellStart"/>
+      <w:r>
+        <w:t>screen</w:t>
+      </w:r>
+      <w:proofErr w:type="spellEnd"/>
+      <w:r>
+        <w:t xml:space="preserve"> y se añade una imagen a la pantalla de </w:t>
+      </w:r>
+      <w:proofErr w:type="spellStart"/>
+      <w:r>
+        <w:t>press</w:t>
+      </w:r>
+      <w:proofErr w:type="spellEnd"/>
+      <w:r>
+        <w:t xml:space="preserve"> </w:t>
+      </w:r>
+      <w:proofErr w:type="spellStart"/>
+      <w:r>
+        <w:t>start</w:t>
+      </w:r>
+      <w:proofErr w:type="spellEnd"/>
+      <w:r>
+        <w:t xml:space="preserve">. Estas pantallas corresponden a un mismo entrado, el estado </w:t>
+      </w:r>
+      <w:proofErr w:type="spellStart"/>
+      <w:r>
+        <w:t>IntroState</w:t>
+      </w:r>
+      <w:proofErr w:type="spellEnd"/>
+      <w:r>
+        <w:t>.</w:t>
+      </w:r>
+    </w:p>
+    <w:p>
+      <w:pPr>
+        <w:pStyle w:val="Prrafodelista"/>
+        <w:numPr>
+          <w:ilvl w:val="0"/>
+          <w:numId w:val="7"/>
+        </w:numPr>
+      </w:pPr>
+      <w:r>
+        <w:t xml:space="preserve">Se pone mucho énfasis en que los </w:t>
+      </w:r>
+      <w:proofErr w:type="spellStart"/>
+      <w:r>
+        <w:t>Overlays</w:t>
+      </w:r>
+      <w:proofErr w:type="spellEnd"/>
+      <w:r>
+        <w:t xml:space="preserve"> que componen las pantallas aparezcan con su relación de aspecto original y no se deformen o se salgan de los márgenes de la pantalla.</w:t>
+      </w:r>
+    </w:p>
+    <w:p>
+      <w:pPr>
+        <w:pStyle w:val="Prrafodelista"/>
+        <w:numPr>
+          <w:ilvl w:val="0"/>
+          <w:numId w:val="7"/>
+        </w:numPr>
+      </w:pPr>
+      <w:r>
+        <w:t>Se añaden todos los mundos con características diferentes cada uno.</w:t>
+      </w:r>
+    </w:p>
+    <w:p>
+      <w:pPr>
+        <w:pStyle w:val="Prrafodelista"/>
+        <w:numPr>
+          <w:ilvl w:val="0"/>
+          <w:numId w:val="7"/>
+        </w:numPr>
+      </w:pPr>
+      <w:r>
+        <w:t>Se crean todos los archivos de texturas de los elementos del juego.</w:t>
+      </w:r>
+    </w:p>
+    <w:p>
+      <w:pPr>
+        <w:pStyle w:val="Prrafodelista"/>
+        <w:numPr>
+          <w:ilvl w:val="0"/>
+          <w:numId w:val="7"/>
+        </w:numPr>
+      </w:pPr>
+      <w:r>
+        <w:t xml:space="preserve">Se añade la música final para pantalla </w:t>
+      </w:r>
+      <w:proofErr w:type="spellStart"/>
+      <w:r>
+        <w:t>press</w:t>
+      </w:r>
+      <w:proofErr w:type="spellEnd"/>
+      <w:r>
+        <w:t xml:space="preserve"> </w:t>
+      </w:r>
+      <w:proofErr w:type="spellStart"/>
+      <w:r>
+        <w:t>start</w:t>
+      </w:r>
+      <w:proofErr w:type="spellEnd"/>
+      <w:r>
+        <w:t>, para el mapa y la música para cada mundo.</w:t>
+      </w:r>
+    </w:p>
+    <w:p>
+      <w:pPr>
+        <w:pStyle w:val="Prrafodelista"/>
+        <w:numPr>
+          <w:ilvl w:val="0"/>
+          <w:numId w:val="7"/>
+        </w:numPr>
+      </w:pPr>
+      <w:r>
+        <w:t>Se modifican los elementos de pantalla como Pausa o información de la pantalla por la que va el jugador en ese momento</w:t>
+      </w:r>
+      <w:r>
+        <w:t>.</w:t>
+      </w:r>
+    </w:p>
+    <w:p>
+      <w:pPr>
+        <w:pStyle w:val="Prrafodelista"/>
+        <w:numPr>
+          <w:ilvl w:val="0"/>
+          <w:numId w:val="7"/>
+        </w:numPr>
+      </w:pPr>
       <w:bookmarkStart w:id="4" w:name="_GoBack"/>
       <w:bookmarkEnd w:id="4"/>
     </w:p>
+    <w:p>
+      <w:r>
+        <w:t>EVOLUCIÓN DE VERSIONES</w:t>
+      </w:r>
+    </w:p>
+    <w:p/>
     <w:p/>
     <w:p>
       <w:r>
@@ -10166,8 +11482,16 @@
         <w:rPr>
           <w:rFonts w:ascii="Times New Roman" w:hAnsi="Times New Roman" w:cs="Times New Roman"/>
         </w:rPr>
-        <w:t>- Mando de control</w:t>
-      </w:r>
+        <w:t xml:space="preserve">Tecla r </w:t>
+      </w:r>
+      <w:proofErr w:type="spellStart"/>
+      <w:r>
+        <w:rPr>
+          <w:rFonts w:ascii="Times New Roman" w:hAnsi="Times New Roman" w:cs="Times New Roman"/>
+        </w:rPr>
+        <w:t>restart</w:t>
+      </w:r>
+      <w:proofErr w:type="spellEnd"/>
     </w:p>
     <w:p>
       <w:pPr>
@@ -10177,61 +11501,11 @@
           <w:rFonts w:ascii="Times New Roman" w:hAnsi="Times New Roman" w:cs="Times New Roman"/>
         </w:rPr>
       </w:pPr>
-      <w:proofErr w:type="gramStart"/>
-      <w:r>
-        <w:rPr>
-          <w:rFonts w:ascii="Times New Roman" w:hAnsi="Times New Roman" w:cs="Times New Roman"/>
-        </w:rPr>
-        <w:t>se</w:t>
-      </w:r>
-      <w:proofErr w:type="gramEnd"/>
-      <w:r>
-        <w:rPr>
-          <w:rFonts w:ascii="Times New Roman" w:hAnsi="Times New Roman" w:cs="Times New Roman"/>
-        </w:rPr>
-        <w:t xml:space="preserve"> ha implementado el control </w:t>
-      </w:r>
-      <w:proofErr w:type="spellStart"/>
-      <w:r>
-        <w:rPr>
-          <w:rFonts w:ascii="Times New Roman" w:hAnsi="Times New Roman" w:cs="Times New Roman"/>
-        </w:rPr>
-        <w:t>mendiante</w:t>
-      </w:r>
-      <w:proofErr w:type="spellEnd"/>
-      <w:r>
-        <w:rPr>
-          <w:rFonts w:ascii="Times New Roman" w:hAnsi="Times New Roman" w:cs="Times New Roman"/>
-        </w:rPr>
-        <w:t xml:space="preserve"> mando de la consola </w:t>
-      </w:r>
-      <w:proofErr w:type="spellStart"/>
-      <w:r>
-        <w:rPr>
-          <w:rFonts w:ascii="Times New Roman" w:hAnsi="Times New Roman" w:cs="Times New Roman"/>
-        </w:rPr>
-        <w:t>xBox</w:t>
-      </w:r>
-      <w:proofErr w:type="spellEnd"/>
-      <w:r>
-        <w:rPr>
-          <w:rFonts w:ascii="Times New Roman" w:hAnsi="Times New Roman" w:cs="Times New Roman"/>
-        </w:rPr>
-        <w:t xml:space="preserve"> o compatible. </w:t>
-      </w:r>
-      <w:proofErr w:type="gramStart"/>
-      <w:r>
-        <w:rPr>
-          <w:rFonts w:ascii="Times New Roman" w:hAnsi="Times New Roman" w:cs="Times New Roman"/>
-        </w:rPr>
-        <w:t>los</w:t>
-      </w:r>
-      <w:proofErr w:type="gramEnd"/>
-      <w:r>
-        <w:rPr>
-          <w:rFonts w:ascii="Times New Roman" w:hAnsi="Times New Roman" w:cs="Times New Roman"/>
-        </w:rPr>
-        <w:t xml:space="preserve"> controles son los siguientes:</w:t>
+      <w:r>
+        <w:rPr>
+          <w:rFonts w:ascii="Times New Roman" w:hAnsi="Times New Roman" w:cs="Times New Roman"/>
+        </w:rPr>
+        <w:t>Tecla p pausa</w:t>
       </w:r>
     </w:p>
     <w:p>
@@ -10242,35 +11516,11 @@
           <w:rFonts w:ascii="Times New Roman" w:hAnsi="Times New Roman" w:cs="Times New Roman"/>
         </w:rPr>
       </w:pPr>
-      <w:proofErr w:type="spellStart"/>
-      <w:proofErr w:type="gramStart"/>
-      <w:r>
-        <w:rPr>
-          <w:rFonts w:ascii="Times New Roman" w:hAnsi="Times New Roman" w:cs="Times New Roman"/>
-        </w:rPr>
-        <w:t>analogico</w:t>
-      </w:r>
-      <w:proofErr w:type="spellEnd"/>
-      <w:proofErr w:type="gramEnd"/>
-      <w:r>
-        <w:rPr>
-          <w:rFonts w:ascii="Times New Roman" w:hAnsi="Times New Roman" w:cs="Times New Roman"/>
-        </w:rPr>
-        <w:t xml:space="preserve">. </w:t>
-      </w:r>
-      <w:proofErr w:type="gramStart"/>
-      <w:r>
-        <w:rPr>
-          <w:rFonts w:ascii="Times New Roman" w:hAnsi="Times New Roman" w:cs="Times New Roman"/>
-        </w:rPr>
-        <w:t>control</w:t>
-      </w:r>
-      <w:proofErr w:type="gramEnd"/>
-      <w:r>
-        <w:rPr>
-          <w:rFonts w:ascii="Times New Roman" w:hAnsi="Times New Roman" w:cs="Times New Roman"/>
-        </w:rPr>
-        <w:t xml:space="preserve"> del personaje.</w:t>
+      <w:r>
+        <w:rPr>
+          <w:rFonts w:ascii="Times New Roman" w:hAnsi="Times New Roman" w:cs="Times New Roman"/>
+        </w:rPr>
+        <w:t>- Mando de control</w:t>
       </w:r>
     </w:p>
     <w:p>
@@ -10281,21 +11531,61 @@
           <w:rFonts w:ascii="Times New Roman" w:hAnsi="Times New Roman" w:cs="Times New Roman"/>
         </w:rPr>
       </w:pPr>
-      <w:proofErr w:type="spellStart"/>
       <w:proofErr w:type="gramStart"/>
       <w:r>
         <w:rPr>
           <w:rFonts w:ascii="Times New Roman" w:hAnsi="Times New Roman" w:cs="Times New Roman"/>
         </w:rPr>
-        <w:t>boton</w:t>
-      </w:r>
-      <w:proofErr w:type="spellEnd"/>
+        <w:t>se</w:t>
+      </w:r>
       <w:proofErr w:type="gramEnd"/>
       <w:r>
         <w:rPr>
           <w:rFonts w:ascii="Times New Roman" w:hAnsi="Times New Roman" w:cs="Times New Roman"/>
         </w:rPr>
-        <w:t xml:space="preserve"> 1 salto</w:t>
+        <w:t xml:space="preserve"> ha implementado el control </w:t>
+      </w:r>
+      <w:proofErr w:type="spellStart"/>
+      <w:r>
+        <w:rPr>
+          <w:rFonts w:ascii="Times New Roman" w:hAnsi="Times New Roman" w:cs="Times New Roman"/>
+        </w:rPr>
+        <w:t>mendiante</w:t>
+      </w:r>
+      <w:proofErr w:type="spellEnd"/>
+      <w:r>
+        <w:rPr>
+          <w:rFonts w:ascii="Times New Roman" w:hAnsi="Times New Roman" w:cs="Times New Roman"/>
+        </w:rPr>
+        <w:t xml:space="preserve"> mando de la consola </w:t>
+      </w:r>
+      <w:proofErr w:type="spellStart"/>
+      <w:r>
+        <w:rPr>
+          <w:rFonts w:ascii="Times New Roman" w:hAnsi="Times New Roman" w:cs="Times New Roman"/>
+        </w:rPr>
+        <w:t>xBox</w:t>
+      </w:r>
+      <w:proofErr w:type="spellEnd"/>
+      <w:r>
+        <w:rPr>
+          <w:rFonts w:ascii="Times New Roman" w:hAnsi="Times New Roman" w:cs="Times New Roman"/>
+        </w:rPr>
+        <w:t xml:space="preserve"> o compatible. </w:t>
+      </w:r>
+      <w:proofErr w:type="gramStart"/>
+      <w:r>
+        <w:rPr>
+          <w:rFonts w:ascii="Times New Roman" w:hAnsi="Times New Roman" w:cs="Times New Roman"/>
+        </w:rPr>
+        <w:t>los</w:t>
+      </w:r>
+      <w:proofErr w:type="gramEnd"/>
+      <w:r>
+        <w:rPr>
+          <w:rFonts w:ascii="Times New Roman" w:hAnsi="Times New Roman" w:cs="Times New Roman"/>
+        </w:rPr>
+        <w:t xml:space="preserve"> controles son los siguientes:</w:t>
       </w:r>
     </w:p>
     <w:p>
@@ -10312,7 +11602,7 @@
         <w:rPr>
           <w:rFonts w:ascii="Times New Roman" w:hAnsi="Times New Roman" w:cs="Times New Roman"/>
         </w:rPr>
-        <w:t>boton</w:t>
+        <w:t>analogico</w:t>
       </w:r>
       <w:proofErr w:type="spellEnd"/>
       <w:proofErr w:type="gramEnd"/>
@@ -10320,16 +11610,22 @@
         <w:rPr>
           <w:rFonts w:ascii="Times New Roman" w:hAnsi="Times New Roman" w:cs="Times New Roman"/>
         </w:rPr>
-        <w:t xml:space="preserve"> 4 </w:t>
-      </w:r>
-      <w:proofErr w:type="spellStart"/>
-      <w:r>
-        <w:rPr>
-          <w:rFonts w:ascii="Times New Roman" w:hAnsi="Times New Roman" w:cs="Times New Roman"/>
-        </w:rPr>
-        <w:t>restart</w:t>
-      </w:r>
-      <w:proofErr w:type="spellEnd"/>
+        <w:t xml:space="preserve">. </w:t>
+      </w:r>
+      <w:proofErr w:type="gramStart"/>
+      <w:r>
+        <w:rPr>
+          <w:rFonts w:ascii="Times New Roman" w:hAnsi="Times New Roman" w:cs="Times New Roman"/>
+        </w:rPr>
+        <w:t>control</w:t>
+      </w:r>
+      <w:proofErr w:type="gramEnd"/>
+      <w:r>
+        <w:rPr>
+          <w:rFonts w:ascii="Times New Roman" w:hAnsi="Times New Roman" w:cs="Times New Roman"/>
+        </w:rPr>
+        <w:t xml:space="preserve"> del personaje.</w:t>
+      </w:r>
     </w:p>
     <w:p>
       <w:pPr>
@@ -10353,8 +11649,78 @@
         <w:rPr>
           <w:rFonts w:ascii="Times New Roman" w:hAnsi="Times New Roman" w:cs="Times New Roman"/>
         </w:rPr>
-        <w:t xml:space="preserve"> 2 pausa</w:t>
-      </w:r>
+        <w:t xml:space="preserve"> 1 salto</w:t>
+      </w:r>
+    </w:p>
+    <w:p>
+      <w:pPr>
+        <w:ind w:firstLine="709"/>
+        <w:jc w:val="both"/>
+        <w:rPr>
+          <w:rFonts w:ascii="Times New Roman" w:hAnsi="Times New Roman" w:cs="Times New Roman"/>
+        </w:rPr>
+      </w:pPr>
+      <w:proofErr w:type="spellStart"/>
+      <w:proofErr w:type="gramStart"/>
+      <w:r>
+        <w:rPr>
+          <w:rFonts w:ascii="Times New Roman" w:hAnsi="Times New Roman" w:cs="Times New Roman"/>
+        </w:rPr>
+        <w:t>boton</w:t>
+      </w:r>
+      <w:proofErr w:type="spellEnd"/>
+      <w:proofErr w:type="gramEnd"/>
+      <w:r>
+        <w:rPr>
+          <w:rFonts w:ascii="Times New Roman" w:hAnsi="Times New Roman" w:cs="Times New Roman"/>
+        </w:rPr>
+        <w:t xml:space="preserve"> </w:t>
+      </w:r>
+      <w:proofErr w:type="spellStart"/>
+      <w:r>
+        <w:rPr>
+          <w:rFonts w:ascii="Times New Roman" w:hAnsi="Times New Roman" w:cs="Times New Roman"/>
+        </w:rPr>
+        <w:t>start</w:t>
+      </w:r>
+      <w:proofErr w:type="spellEnd"/>
+      <w:r>
+        <w:rPr>
+          <w:rFonts w:ascii="Times New Roman" w:hAnsi="Times New Roman" w:cs="Times New Roman"/>
+        </w:rPr>
+        <w:t xml:space="preserve"> pausa</w:t>
+      </w:r>
+    </w:p>
+    <w:p>
+      <w:pPr>
+        <w:ind w:firstLine="709"/>
+        <w:jc w:val="both"/>
+        <w:rPr>
+          <w:rFonts w:ascii="Times New Roman" w:hAnsi="Times New Roman" w:cs="Times New Roman"/>
+        </w:rPr>
+      </w:pPr>
+      <w:proofErr w:type="gramStart"/>
+      <w:r>
+        <w:rPr>
+          <w:rFonts w:ascii="Times New Roman" w:hAnsi="Times New Roman" w:cs="Times New Roman"/>
+        </w:rPr>
+        <w:t>botón</w:t>
+      </w:r>
+      <w:proofErr w:type="gramEnd"/>
+      <w:r>
+        <w:rPr>
+          <w:rFonts w:ascii="Times New Roman" w:hAnsi="Times New Roman" w:cs="Times New Roman"/>
+        </w:rPr>
+        <w:t xml:space="preserve"> back </w:t>
+      </w:r>
+      <w:proofErr w:type="spellStart"/>
+      <w:r>
+        <w:rPr>
+          <w:rFonts w:ascii="Times New Roman" w:hAnsi="Times New Roman" w:cs="Times New Roman"/>
+        </w:rPr>
+        <w:t>restart</w:t>
+      </w:r>
+      <w:proofErr w:type="spellEnd"/>
     </w:p>
     <w:p>
       <w:pPr>
@@ -15111,7 +16477,7 @@
   <a:extraClrSchemeLst/>
   <a:extLst>
     <a:ext uri="{05A4C25C-085E-4340-85A3-A5531E510DB2}">
-      <thm15:themeFamily xmlns="" xmlns:thm15="http://schemas.microsoft.com/office/thememl/2012/main" name="Office Theme" id="{62F939B6-93AF-4DB8-9C6B-D6C7DFDC589F}" vid="{4A3C46E8-61CC-4603-A589-7422A47A8E4A}"/>
+      <thm15:themeFamily xmlns:thm15="http://schemas.microsoft.com/office/thememl/2012/main" xmlns="" name="Office Theme" id="{62F939B6-93AF-4DB8-9C6B-D6C7DFDC589F}" vid="{4A3C46E8-61CC-4603-A589-7422A47A8E4A}"/>
     </a:ext>
   </a:extLst>
 </a:theme>
@@ -15122,7 +16488,7 @@
 </file>
 
 <file path=customXml/itemProps1.xml><?xml version="1.0" encoding="utf-8"?>
-<ds:datastoreItem xmlns:ds="http://schemas.openxmlformats.org/officeDocument/2006/customXml" ds:itemID="{080DF4C1-36DA-466B-A786-04D9122BBB5A}">
+<ds:datastoreItem xmlns:ds="http://schemas.openxmlformats.org/officeDocument/2006/customXml" ds:itemID="{F11371FF-BC5E-43D4-9270-1592EDBA370C}">
   <ds:schemaRefs>
     <ds:schemaRef ds:uri="http://schemas.openxmlformats.org/officeDocument/2006/bibliography"/>
   </ds:schemaRefs>

</xml_diff>